<commit_message>
terminar analisis y comenzar con el codigo
</commit_message>
<xml_diff>
--- a/Desafio 1.docx
+++ b/Desafio 1.docx
@@ -354,26 +354,14 @@
         <w:rPr>
           <w:rFonts w:ascii="Arial" w:hAnsi="Arial" w:cs="Arial"/>
         </w:rPr>
-        <w:t>.</w:t>
-      </w:r>
-      <w:r>
-        <w:rPr>
-          <w:rFonts w:ascii="Arial" w:hAnsi="Arial" w:cs="Arial"/>
-        </w:rPr>
-        <w:t>(</w:t>
+        <w:t>.(</w:t>
       </w:r>
       <w:proofErr w:type="gramEnd"/>
       <w:r>
         <w:rPr>
           <w:rFonts w:ascii="Arial" w:hAnsi="Arial" w:cs="Arial"/>
         </w:rPr>
-        <w:t>Ambos son reversibles.</w:t>
-      </w:r>
-      <w:r>
-        <w:rPr>
-          <w:rFonts w:ascii="Arial" w:hAnsi="Arial" w:cs="Arial"/>
-        </w:rPr>
-        <w:t>)</w:t>
+        <w:t>Ambos son reversibles.)</w:t>
       </w:r>
     </w:p>
     <w:p>
@@ -721,128 +709,512 @@
     </w:p>
     <w:p>
       <w:pPr>
-        <w:pStyle w:val="Ttulo3"/>
+        <w:rPr>
+          <w:rFonts w:ascii="Arial" w:hAnsi="Arial" w:cs="Arial"/>
+          <w:sz w:val="24"/>
+          <w:szCs w:val="24"/>
+          <w:lang w:val="es-MX"/>
+        </w:rPr>
+      </w:pPr>
+      <w:bookmarkStart w:id="0" w:name="_GoBack"/>
+      <w:bookmarkEnd w:id="0"/>
+      <w:r>
+        <w:rPr>
+          <w:rFonts w:ascii="Arial" w:hAnsi="Arial" w:cs="Arial"/>
+          <w:sz w:val="24"/>
+          <w:szCs w:val="24"/>
+          <w:lang w:val="es-MX"/>
+        </w:rPr>
+        <w:t xml:space="preserve">Conclusión </w:t>
+      </w:r>
+    </w:p>
+    <w:p>
+      <w:pPr>
+        <w:rPr>
+          <w:rFonts w:ascii="Arial" w:hAnsi="Arial" w:cs="Arial"/>
+          <w:sz w:val="24"/>
+          <w:szCs w:val="24"/>
+          <w:lang w:val="es-MX"/>
+        </w:rPr>
+      </w:pPr>
+      <w:r>
+        <w:rPr>
+          <w:rFonts w:ascii="Arial" w:hAnsi="Arial" w:cs="Arial"/>
+          <w:sz w:val="24"/>
+          <w:szCs w:val="24"/>
+          <w:lang w:val="es-MX"/>
+        </w:rPr>
+        <w:t xml:space="preserve">Vamos </w:t>
+      </w:r>
+      <w:proofErr w:type="spellStart"/>
+      <w:r>
+        <w:rPr>
+          <w:rFonts w:ascii="Arial" w:hAnsi="Arial" w:cs="Arial"/>
+          <w:sz w:val="24"/>
+          <w:szCs w:val="24"/>
+          <w:lang w:val="es-MX"/>
+        </w:rPr>
+        <w:t>ha</w:t>
+      </w:r>
+      <w:proofErr w:type="spellEnd"/>
+      <w:r>
+        <w:rPr>
+          <w:rFonts w:ascii="Arial" w:hAnsi="Arial" w:cs="Arial"/>
+          <w:sz w:val="24"/>
+          <w:szCs w:val="24"/>
+          <w:lang w:val="es-MX"/>
+        </w:rPr>
+        <w:t xml:space="preserve"> probar el primer método y en caso función tratar de mejorar la eficiencia y uso de memoria para evitar fugas </w:t>
+      </w:r>
+    </w:p>
+    <w:p>
+      <w:pPr>
+        <w:pStyle w:val="Ttulo2"/>
+        <w:numPr>
+          <w:ilvl w:val="0"/>
+          <w:numId w:val="6"/>
+        </w:numPr>
+        <w:rPr>
+          <w:rFonts w:ascii="Arial" w:hAnsi="Arial" w:cs="Arial"/>
+          <w:b w:val="0"/>
+          <w:sz w:val="24"/>
+          <w:szCs w:val="24"/>
+        </w:rPr>
+      </w:pPr>
+      <w:r>
+        <w:rPr>
+          <w:rFonts w:ascii="Arial" w:hAnsi="Arial" w:cs="Arial"/>
+          <w:b w:val="0"/>
+          <w:sz w:val="24"/>
+          <w:szCs w:val="24"/>
+        </w:rPr>
+        <w:lastRenderedPageBreak/>
+        <w:t>Análisis del problema y consideraciones de la solución propuesta</w:t>
+      </w:r>
+    </w:p>
+    <w:p>
+      <w:pPr>
+        <w:pStyle w:val="NormalWeb"/>
+        <w:rPr>
+          <w:rFonts w:ascii="Arial" w:hAnsi="Arial" w:cs="Arial"/>
+        </w:rPr>
+      </w:pPr>
+      <w:r>
+        <w:rPr>
+          <w:rFonts w:ascii="Arial" w:hAnsi="Arial" w:cs="Arial"/>
+        </w:rPr>
+        <w:t xml:space="preserve">El problema consiste en </w:t>
+      </w:r>
+      <w:r>
         <w:rPr>
           <w:rStyle w:val="Textoennegrita"/>
           <w:rFonts w:ascii="Arial" w:hAnsi="Arial" w:cs="Arial"/>
-          <w:bCs/>
-          <w:sz w:val="24"/>
-          <w:szCs w:val="24"/>
-        </w:rPr>
-      </w:pPr>
-    </w:p>
-    <w:p>
-      <w:pPr>
-        <w:pStyle w:val="Ttulo3"/>
+          <w:b w:val="0"/>
+        </w:rPr>
+        <w:t>reconstruir un mensaje original</w:t>
+      </w:r>
+      <w:r>
+        <w:rPr>
+          <w:rFonts w:ascii="Arial" w:hAnsi="Arial" w:cs="Arial"/>
+        </w:rPr>
+        <w:t xml:space="preserve"> que ha sido transformado mediante dos procesos consecutivos:</w:t>
+      </w:r>
+    </w:p>
+    <w:p>
+      <w:pPr>
+        <w:pStyle w:val="NormalWeb"/>
+        <w:numPr>
+          <w:ilvl w:val="0"/>
+          <w:numId w:val="4"/>
+        </w:numPr>
+        <w:rPr>
+          <w:rFonts w:ascii="Arial" w:hAnsi="Arial" w:cs="Arial"/>
+        </w:rPr>
+      </w:pPr>
+      <w:r>
         <w:rPr>
           <w:rStyle w:val="Textoennegrita"/>
           <w:rFonts w:ascii="Arial" w:hAnsi="Arial" w:cs="Arial"/>
-          <w:bCs/>
-          <w:sz w:val="24"/>
-          <w:szCs w:val="24"/>
-        </w:rPr>
-      </w:pPr>
-    </w:p>
-    <w:p>
-      <w:pPr>
-        <w:pStyle w:val="Ttulo3"/>
+          <w:b w:val="0"/>
+        </w:rPr>
+        <w:t>Compresión</w:t>
+      </w:r>
+    </w:p>
+    <w:p>
+      <w:pPr>
+        <w:pStyle w:val="NormalWeb"/>
+        <w:numPr>
+          <w:ilvl w:val="0"/>
+          <w:numId w:val="4"/>
+        </w:numPr>
+        <w:rPr>
+          <w:rFonts w:ascii="Arial" w:hAnsi="Arial" w:cs="Arial"/>
+        </w:rPr>
+      </w:pPr>
+      <w:r>
         <w:rPr>
           <w:rStyle w:val="Textoennegrita"/>
           <w:rFonts w:ascii="Arial" w:hAnsi="Arial" w:cs="Arial"/>
-          <w:bCs/>
-          <w:sz w:val="24"/>
-          <w:szCs w:val="24"/>
-        </w:rPr>
-      </w:pPr>
+          <w:b w:val="0"/>
+        </w:rPr>
+        <w:t>Encriptación</w:t>
+      </w:r>
+      <w:r>
+        <w:rPr>
+          <w:rFonts w:ascii="Arial" w:hAnsi="Arial" w:cs="Arial"/>
+        </w:rPr>
+        <w:t xml:space="preserve"> </w:t>
+      </w:r>
+    </w:p>
+    <w:p>
+      <w:pPr>
+        <w:pStyle w:val="NormalWeb"/>
+        <w:rPr>
+          <w:rFonts w:ascii="Arial" w:hAnsi="Arial" w:cs="Arial"/>
+        </w:rPr>
+      </w:pPr>
+      <w:r>
+        <w:rPr>
+          <w:rFonts w:ascii="Arial" w:hAnsi="Arial" w:cs="Arial"/>
+        </w:rPr>
+        <w:t xml:space="preserve">Además, contamos con un </w:t>
+      </w:r>
       <w:r>
         <w:rPr>
           <w:rStyle w:val="Textoennegrita"/>
           <w:rFonts w:ascii="Arial" w:hAnsi="Arial" w:cs="Arial"/>
-          <w:bCs/>
-          <w:sz w:val="24"/>
-          <w:szCs w:val="24"/>
-        </w:rPr>
-        <w:lastRenderedPageBreak/>
-        <w:t>2</w:t>
-      </w:r>
-    </w:p>
-    <w:p>
-      <w:pPr>
-        <w:pStyle w:val="Ttulo3"/>
-        <w:rPr>
-          <w:rFonts w:ascii="Arial" w:hAnsi="Arial" w:cs="Arial"/>
           <w:b w:val="0"/>
-          <w:sz w:val="24"/>
-          <w:szCs w:val="24"/>
-        </w:rPr>
-      </w:pPr>
+        </w:rPr>
+        <w:t>fragmento conocido</w:t>
+      </w:r>
+      <w:r>
+        <w:rPr>
+          <w:rFonts w:ascii="Arial" w:hAnsi="Arial" w:cs="Arial"/>
+        </w:rPr>
+        <w:t xml:space="preserve"> del mensaje original</w:t>
+      </w:r>
+      <w:r>
+        <w:rPr>
+          <w:rFonts w:ascii="Arial" w:hAnsi="Arial" w:cs="Arial"/>
+        </w:rPr>
+        <w:t xml:space="preserve"> (una pista que </w:t>
+      </w:r>
+      <w:proofErr w:type="spellStart"/>
+      <w:r>
+        <w:rPr>
+          <w:rFonts w:ascii="Arial" w:hAnsi="Arial" w:cs="Arial"/>
+        </w:rPr>
+        <w:t>esta</w:t>
+      </w:r>
+      <w:proofErr w:type="spellEnd"/>
+      <w:r>
+        <w:rPr>
+          <w:rFonts w:ascii="Arial" w:hAnsi="Arial" w:cs="Arial"/>
+        </w:rPr>
+        <w:t xml:space="preserve"> en el texto9)</w:t>
+      </w:r>
+      <w:r>
+        <w:rPr>
+          <w:rFonts w:ascii="Arial" w:hAnsi="Arial" w:cs="Arial"/>
+        </w:rPr>
+        <w:t>, lo que permite validar si los parámetros elegidos (método de compresión, valor de rotación y clave XOR) son correctos.</w:t>
+      </w:r>
+    </w:p>
+    <w:p>
+      <w:pPr>
+        <w:pStyle w:val="NormalWeb"/>
+        <w:rPr>
+          <w:rFonts w:ascii="Arial" w:hAnsi="Arial" w:cs="Arial"/>
+        </w:rPr>
+      </w:pPr>
+    </w:p>
+    <w:p>
+      <w:pPr>
+        <w:pStyle w:val="NormalWeb"/>
+        <w:rPr>
+          <w:rFonts w:ascii="Arial" w:hAnsi="Arial" w:cs="Arial"/>
+        </w:rPr>
+      </w:pPr>
+      <w:r>
+        <w:rPr>
+          <w:rFonts w:ascii="Arial" w:hAnsi="Arial" w:cs="Arial"/>
+        </w:rPr>
+        <w:t>Condiciones y observaciones</w:t>
+      </w:r>
+      <w:r>
+        <w:rPr>
+          <w:rFonts w:ascii="Arial" w:hAnsi="Arial" w:cs="Arial"/>
+        </w:rPr>
+        <w:t>:</w:t>
+      </w:r>
+    </w:p>
+    <w:p>
+      <w:pPr>
+        <w:pStyle w:val="NormalWeb"/>
+        <w:numPr>
+          <w:ilvl w:val="0"/>
+          <w:numId w:val="5"/>
+        </w:numPr>
+        <w:rPr>
+          <w:rFonts w:ascii="Arial" w:hAnsi="Arial" w:cs="Arial"/>
+        </w:rPr>
+      </w:pPr>
+      <w:r>
+        <w:rPr>
+          <w:rFonts w:ascii="Arial" w:hAnsi="Arial" w:cs="Arial"/>
+        </w:rPr>
+        <w:t xml:space="preserve">El espacio de búsqueda de parámetros de encriptación es </w:t>
+      </w:r>
       <w:r>
         <w:rPr>
           <w:rStyle w:val="Textoennegrita"/>
           <w:rFonts w:ascii="Arial" w:hAnsi="Arial" w:cs="Arial"/>
-          <w:bCs/>
-          <w:sz w:val="24"/>
-          <w:szCs w:val="24"/>
-        </w:rPr>
-        <w:t>Sincronización con el fragmento conocido</w:t>
+          <w:b w:val="0"/>
+        </w:rPr>
+        <w:t>acotado</w:t>
+      </w:r>
+      <w:r>
+        <w:rPr>
+          <w:rFonts w:ascii="Arial" w:hAnsi="Arial" w:cs="Arial"/>
+        </w:rPr>
+        <w:t>: 7 posibles rotaciones × 256 posibles claves = 1792 combinaciones.</w:t>
       </w:r>
     </w:p>
     <w:p>
       <w:pPr>
         <w:pStyle w:val="NormalWeb"/>
-        <w:rPr>
-          <w:rFonts w:ascii="Arial" w:hAnsi="Arial" w:cs="Arial"/>
-        </w:rPr>
-      </w:pPr>
-      <w:r>
-        <w:rPr>
-          <w:rFonts w:ascii="Arial" w:hAnsi="Arial" w:cs="Arial"/>
-        </w:rPr>
-        <w:t xml:space="preserve"> En vez de </w:t>
+        <w:numPr>
+          <w:ilvl w:val="0"/>
+          <w:numId w:val="5"/>
+        </w:numPr>
+        <w:rPr>
+          <w:rFonts w:ascii="Arial" w:hAnsi="Arial" w:cs="Arial"/>
+        </w:rPr>
+      </w:pPr>
+      <w:r>
+        <w:rPr>
+          <w:rFonts w:ascii="Arial" w:hAnsi="Arial" w:cs="Arial"/>
+        </w:rPr>
+        <w:t xml:space="preserve">La validación se realiza comparando la descompresión con el </w:t>
+      </w:r>
+      <w:r>
+        <w:rPr>
+          <w:rStyle w:val="Textoennegrita"/>
+          <w:rFonts w:ascii="Arial" w:hAnsi="Arial" w:cs="Arial"/>
+          <w:b w:val="0"/>
+        </w:rPr>
+        <w:t>fragmento conocido</w:t>
+      </w:r>
+      <w:r>
+        <w:rPr>
+          <w:rFonts w:ascii="Arial" w:hAnsi="Arial" w:cs="Arial"/>
+        </w:rPr>
+        <w:t>, lo que reduce el riesgo de falsos positivos.</w:t>
+      </w:r>
+    </w:p>
+    <w:p>
+      <w:pPr>
+        <w:pStyle w:val="NormalWeb"/>
+        <w:numPr>
+          <w:ilvl w:val="0"/>
+          <w:numId w:val="5"/>
+        </w:numPr>
+        <w:rPr>
+          <w:rFonts w:ascii="Arial" w:hAnsi="Arial" w:cs="Arial"/>
+        </w:rPr>
+      </w:pPr>
+      <w:r>
+        <w:rPr>
+          <w:rFonts w:ascii="Arial" w:hAnsi="Arial" w:cs="Arial"/>
+        </w:rPr>
+        <w:t>Restricciones de implementación:</w:t>
+      </w:r>
+    </w:p>
+    <w:p>
+      <w:pPr>
+        <w:pStyle w:val="NormalWeb"/>
+        <w:numPr>
+          <w:ilvl w:val="0"/>
+          <w:numId w:val="5"/>
+        </w:numPr>
+        <w:rPr>
+          <w:rFonts w:ascii="Arial" w:hAnsi="Arial" w:cs="Arial"/>
+        </w:rPr>
+      </w:pPr>
+      <w:r>
+        <w:rPr>
+          <w:rFonts w:ascii="Arial" w:hAnsi="Arial" w:cs="Arial"/>
+        </w:rPr>
+        <w:t xml:space="preserve">1) </w:t>
+      </w:r>
+      <w:r>
+        <w:rPr>
+          <w:rStyle w:val="Textoennegrita"/>
+          <w:rFonts w:ascii="Arial" w:hAnsi="Arial" w:cs="Arial"/>
+          <w:b w:val="0"/>
+        </w:rPr>
+        <w:t xml:space="preserve">Sin uso de </w:t>
       </w:r>
       <w:proofErr w:type="spellStart"/>
       <w:r>
         <w:rPr>
-          <w:rFonts w:ascii="Arial" w:hAnsi="Arial" w:cs="Arial"/>
-        </w:rPr>
-        <w:t>desencriptar</w:t>
+          <w:rStyle w:val="Textoennegrita"/>
+          <w:rFonts w:ascii="Arial" w:hAnsi="Arial" w:cs="Arial"/>
+          <w:b w:val="0"/>
+        </w:rPr>
+        <w:t>string</w:t>
       </w:r>
       <w:proofErr w:type="spellEnd"/>
       <w:r>
         <w:rPr>
-          <w:rFonts w:ascii="Arial" w:hAnsi="Arial" w:cs="Arial"/>
-        </w:rPr>
-        <w:t xml:space="preserve"> todo, usar directamente el </w:t>
-      </w:r>
-      <w:r>
-        <w:rPr>
           <w:rStyle w:val="Textoennegrita"/>
           <w:rFonts w:ascii="Arial" w:hAnsi="Arial" w:cs="Arial"/>
           <w:b w:val="0"/>
         </w:rPr>
-        <w:t>fragmento conocido</w:t>
-      </w:r>
-      <w:r>
-        <w:rPr>
-          <w:rFonts w:ascii="Arial" w:hAnsi="Arial" w:cs="Arial"/>
-        </w:rPr>
-        <w:t xml:space="preserve"> para inferir parámetros.</w:t>
+        <w:t>, STL ni estructuras</w:t>
+      </w:r>
+      <w:r>
+        <w:rPr>
+          <w:rFonts w:ascii="Arial" w:hAnsi="Arial" w:cs="Arial"/>
+        </w:rPr>
+        <w:t>.</w:t>
       </w:r>
     </w:p>
     <w:p>
       <w:pPr>
         <w:pStyle w:val="NormalWeb"/>
-        <w:rPr>
-          <w:rFonts w:ascii="Arial" w:hAnsi="Arial" w:cs="Arial"/>
-        </w:rPr>
-      </w:pPr>
+        <w:numPr>
+          <w:ilvl w:val="0"/>
+          <w:numId w:val="5"/>
+        </w:numPr>
+        <w:rPr>
+          <w:rFonts w:ascii="Arial" w:hAnsi="Arial" w:cs="Arial"/>
+        </w:rPr>
+      </w:pPr>
+      <w:r>
+        <w:rPr>
+          <w:rFonts w:ascii="Arial" w:hAnsi="Arial" w:cs="Arial"/>
+        </w:rPr>
+        <w:t xml:space="preserve">2) </w:t>
+      </w:r>
+      <w:r>
+        <w:rPr>
+          <w:rFonts w:ascii="Arial" w:hAnsi="Arial" w:cs="Arial"/>
+        </w:rPr>
+        <w:t xml:space="preserve">Se deben usar </w:t>
+      </w:r>
       <w:r>
         <w:rPr>
           <w:rStyle w:val="Textoennegrita"/>
           <w:rFonts w:ascii="Arial" w:hAnsi="Arial" w:cs="Arial"/>
           <w:b w:val="0"/>
         </w:rPr>
-        <w:t>Pasos:</w:t>
+        <w:t>punteros, arreglos y memoria dinámica</w:t>
+      </w:r>
+      <w:r>
+        <w:rPr>
+          <w:rFonts w:ascii="Arial" w:hAnsi="Arial" w:cs="Arial"/>
+        </w:rPr>
+        <w:t xml:space="preserve"> para todo manejo de datos.</w:t>
+      </w:r>
+    </w:p>
+    <w:p>
+      <w:pPr>
+        <w:pStyle w:val="NormalWeb"/>
+        <w:rPr>
+          <w:rFonts w:ascii="Arial" w:hAnsi="Arial" w:cs="Arial"/>
+        </w:rPr>
+      </w:pPr>
+      <w:r>
+        <w:rPr>
+          <w:rFonts w:ascii="Arial" w:hAnsi="Arial" w:cs="Arial"/>
+        </w:rPr>
+        <w:t xml:space="preserve">La solución propuesta sigue un enfoque de </w:t>
+      </w:r>
+      <w:r>
+        <w:rPr>
+          <w:rStyle w:val="Textoennegrita"/>
+          <w:rFonts w:ascii="Arial" w:hAnsi="Arial" w:cs="Arial"/>
+          <w:b w:val="0"/>
+        </w:rPr>
+        <w:t>fuerza bruta</w:t>
+      </w:r>
+      <w:r>
+        <w:rPr>
+          <w:rStyle w:val="Textoennegrita"/>
+          <w:rFonts w:ascii="Arial" w:hAnsi="Arial" w:cs="Arial"/>
+          <w:b w:val="0"/>
+        </w:rPr>
+        <w:t xml:space="preserve"> (ir probando los dos métodos)</w:t>
+      </w:r>
+      <w:r>
+        <w:rPr>
+          <w:rStyle w:val="Textoennegrita"/>
+          <w:rFonts w:ascii="Arial" w:hAnsi="Arial" w:cs="Arial"/>
+          <w:b w:val="0"/>
+        </w:rPr>
+        <w:t xml:space="preserve"> guiada por el fragmento conocido</w:t>
+      </w:r>
+      <w:r>
+        <w:rPr>
+          <w:rFonts w:ascii="Arial" w:hAnsi="Arial" w:cs="Arial"/>
+        </w:rPr>
+        <w:t>, pues garantiza encontrar el método correcto y los parámetros.</w:t>
+      </w:r>
+      <w:r>
+        <w:rPr>
+          <w:rFonts w:ascii="Arial" w:hAnsi="Arial" w:cs="Arial"/>
+        </w:rPr>
+        <w:t xml:space="preserve"> Ya que si en el texto encontramos la pista dada es muy probable que haya sido una ejecución limpia.</w:t>
+      </w:r>
+    </w:p>
+    <w:p>
+      <w:pPr>
+        <w:pStyle w:val="NormalWeb"/>
+        <w:rPr>
+          <w:rFonts w:ascii="Arial" w:hAnsi="Arial" w:cs="Arial"/>
+        </w:rPr>
+      </w:pPr>
+    </w:p>
+    <w:p>
+      <w:pPr>
+        <w:pStyle w:val="NormalWeb"/>
+        <w:numPr>
+          <w:ilvl w:val="0"/>
+          <w:numId w:val="6"/>
+        </w:numPr>
+        <w:rPr>
+          <w:rFonts w:ascii="Arial" w:hAnsi="Arial" w:cs="Arial"/>
+        </w:rPr>
+      </w:pPr>
+      <w:r>
+        <w:t xml:space="preserve"> </w:t>
+      </w:r>
+      <w:r>
+        <w:rPr>
+          <w:rFonts w:ascii="Arial" w:hAnsi="Arial" w:cs="Arial"/>
+        </w:rPr>
+        <w:t>Esquema de tareas definidas en el desarrollo de los algoritmos</w:t>
+      </w:r>
+    </w:p>
+    <w:p>
+      <w:pPr>
+        <w:pStyle w:val="NormalWeb"/>
+        <w:numPr>
+          <w:ilvl w:val="0"/>
+          <w:numId w:val="7"/>
+        </w:numPr>
+        <w:rPr>
+          <w:rFonts w:ascii="Arial" w:hAnsi="Arial" w:cs="Arial"/>
+        </w:rPr>
+      </w:pPr>
+      <w:r>
+        <w:rPr>
+          <w:rStyle w:val="Textoennegrita"/>
+          <w:rFonts w:ascii="Arial" w:hAnsi="Arial" w:cs="Arial"/>
+          <w:b w:val="0"/>
+        </w:rPr>
+        <w:t>Entrada/salida de datos</w:t>
       </w:r>
     </w:p>
     <w:p>
@@ -850,7 +1222,7 @@
         <w:pStyle w:val="NormalWeb"/>
         <w:numPr>
           <w:ilvl w:val="1"/>
-          <w:numId w:val="2"/>
+          <w:numId w:val="7"/>
         </w:numPr>
         <w:rPr>
           <w:rFonts w:ascii="Arial" w:hAnsi="Arial" w:cs="Arial"/>
@@ -860,7 +1232,7 @@
         <w:rPr>
           <w:rFonts w:ascii="Arial" w:hAnsi="Arial" w:cs="Arial"/>
         </w:rPr>
-        <w:t>Tomar el fragmento conocido en binario.</w:t>
+        <w:t>Leer número de casos a evaluar.</w:t>
       </w:r>
     </w:p>
     <w:p>
@@ -868,7 +1240,7 @@
         <w:pStyle w:val="NormalWeb"/>
         <w:numPr>
           <w:ilvl w:val="1"/>
-          <w:numId w:val="2"/>
+          <w:numId w:val="7"/>
         </w:numPr>
         <w:rPr>
           <w:rFonts w:ascii="Arial" w:hAnsi="Arial" w:cs="Arial"/>
@@ -878,15 +1250,69 @@
         <w:rPr>
           <w:rFonts w:ascii="Arial" w:hAnsi="Arial" w:cs="Arial"/>
         </w:rPr>
-        <w:t>Compararlo con distintas ventanas del mensaje encriptado, aplicando la operación inversa parcial.</w:t>
-      </w:r>
+        <w:t xml:space="preserve">Leer archivos </w:t>
+      </w:r>
+      <w:r>
+        <w:rPr>
+          <w:rStyle w:val="CdigoHTML"/>
+          <w:rFonts w:ascii="Arial" w:hAnsi="Arial" w:cs="Arial"/>
+          <w:sz w:val="24"/>
+          <w:szCs w:val="24"/>
+        </w:rPr>
+        <w:t>EncriptadoX.txt</w:t>
+      </w:r>
+      <w:r>
+        <w:rPr>
+          <w:rFonts w:ascii="Arial" w:hAnsi="Arial" w:cs="Arial"/>
+        </w:rPr>
+        <w:t xml:space="preserve"> y </w:t>
+      </w:r>
+      <w:proofErr w:type="spellStart"/>
+      <w:r>
+        <w:rPr>
+          <w:rStyle w:val="CdigoHTML"/>
+          <w:rFonts w:ascii="Arial" w:hAnsi="Arial" w:cs="Arial"/>
+          <w:sz w:val="24"/>
+          <w:szCs w:val="24"/>
+        </w:rPr>
+        <w:t>pistaX</w:t>
+      </w:r>
+      <w:proofErr w:type="spellEnd"/>
+      <w:r>
+        <w:rPr>
+          <w:rFonts w:ascii="Arial" w:hAnsi="Arial" w:cs="Arial"/>
+        </w:rPr>
+        <w:t xml:space="preserve"> en memoria dinámica.</w:t>
+      </w:r>
+    </w:p>
+    <w:p>
+      <w:pPr>
+        <w:pStyle w:val="NormalWeb"/>
+        <w:numPr>
+          <w:ilvl w:val="0"/>
+          <w:numId w:val="7"/>
+        </w:numPr>
+        <w:rPr>
+          <w:rFonts w:ascii="Arial" w:hAnsi="Arial" w:cs="Arial"/>
+        </w:rPr>
+      </w:pPr>
+      <w:proofErr w:type="spellStart"/>
+      <w:r>
+        <w:rPr>
+          <w:rStyle w:val="Textoennegrita"/>
+          <w:rFonts w:ascii="Arial" w:hAnsi="Arial" w:cs="Arial"/>
+          <w:b w:val="0"/>
+        </w:rPr>
+        <w:t>Desencriptación</w:t>
+      </w:r>
+      <w:proofErr w:type="spellEnd"/>
     </w:p>
     <w:p>
       <w:pPr>
         <w:pStyle w:val="NormalWeb"/>
         <w:numPr>
           <w:ilvl w:val="1"/>
-          <w:numId w:val="2"/>
+          <w:numId w:val="7"/>
         </w:numPr>
         <w:rPr>
           <w:rFonts w:ascii="Arial" w:hAnsi="Arial" w:cs="Arial"/>
@@ -896,7 +1322,7 @@
         <w:rPr>
           <w:rFonts w:ascii="Arial" w:hAnsi="Arial" w:cs="Arial"/>
         </w:rPr>
-        <w:t xml:space="preserve">Identificar el valor de </w:t>
+        <w:t xml:space="preserve">Probar todas las combinaciones </w:t>
       </w:r>
       <w:r>
         <w:rPr>
@@ -905,28 +1331,13 @@
           <w:sz w:val="24"/>
           <w:szCs w:val="24"/>
         </w:rPr>
-        <w:t>n</w:t>
-      </w:r>
-      <w:r>
-        <w:rPr>
-          <w:rFonts w:ascii="Arial" w:hAnsi="Arial" w:cs="Arial"/>
-        </w:rPr>
-        <w:t xml:space="preserve"> y </w:t>
-      </w:r>
-      <w:r>
-        <w:rPr>
-          <w:rStyle w:val="CdigoHTML"/>
-          <w:rFonts w:ascii="Arial" w:hAnsi="Arial" w:cs="Arial"/>
-          <w:sz w:val="24"/>
-          <w:szCs w:val="24"/>
-        </w:rPr>
-        <w:t>K</w:t>
-      </w:r>
-      <w:r>
-        <w:rPr>
-          <w:rFonts w:ascii="Arial" w:hAnsi="Arial" w:cs="Arial"/>
-        </w:rPr>
-        <w:t xml:space="preserve"> que lo hacen coincidir.</w:t>
+        <w:t>(n, K)</w:t>
+      </w:r>
+      <w:r>
+        <w:rPr>
+          <w:rFonts w:ascii="Arial" w:hAnsi="Arial" w:cs="Arial"/>
+        </w:rPr>
+        <w:t>.</w:t>
       </w:r>
     </w:p>
     <w:p>
@@ -934,132 +1345,886 @@
         <w:pStyle w:val="NormalWeb"/>
         <w:numPr>
           <w:ilvl w:val="1"/>
-          <w:numId w:val="2"/>
+          <w:numId w:val="7"/>
         </w:numPr>
         <w:rPr>
           <w:rFonts w:ascii="Arial" w:hAnsi="Arial" w:cs="Arial"/>
         </w:rPr>
       </w:pPr>
-    </w:p>
-    <w:p>
-      <w:pPr>
-        <w:rPr>
-          <w:lang w:eastAsia="es-CO"/>
-        </w:rPr>
-      </w:pPr>
+      <w:r>
+        <w:rPr>
+          <w:rFonts w:ascii="Arial" w:hAnsi="Arial" w:cs="Arial"/>
+        </w:rPr>
+        <w:t>Aplicar XOR y rotación inversa sobre cada byte del mensaje encriptado.</w:t>
+      </w:r>
     </w:p>
     <w:p>
       <w:pPr>
         <w:pStyle w:val="NormalWeb"/>
-        <w:rPr>
-          <w:rFonts w:ascii="Arial" w:hAnsi="Arial" w:cs="Arial"/>
-        </w:rPr>
-      </w:pPr>
-      <w:r>
-        <w:rPr>
-          <w:rFonts w:ascii="Arial" w:hAnsi="Arial" w:cs="Arial"/>
-        </w:rPr>
-        <w:t xml:space="preserve">El problema es que si la pista no da la </w:t>
+        <w:numPr>
+          <w:ilvl w:val="0"/>
+          <w:numId w:val="7"/>
+        </w:numPr>
+        <w:rPr>
+          <w:rFonts w:ascii="Arial" w:hAnsi="Arial" w:cs="Arial"/>
+        </w:rPr>
+      </w:pPr>
+      <w:r>
+        <w:rPr>
+          <w:rStyle w:val="Textoennegrita"/>
+          <w:rFonts w:ascii="Arial" w:hAnsi="Arial" w:cs="Arial"/>
+          <w:b w:val="0"/>
+        </w:rPr>
+        <w:t>Descompresión</w:t>
+      </w:r>
+    </w:p>
+    <w:p>
+      <w:pPr>
+        <w:pStyle w:val="NormalWeb"/>
+        <w:numPr>
+          <w:ilvl w:val="1"/>
+          <w:numId w:val="7"/>
+        </w:numPr>
+        <w:rPr>
+          <w:rFonts w:ascii="Arial" w:hAnsi="Arial" w:cs="Arial"/>
+        </w:rPr>
+      </w:pPr>
+      <w:r>
+        <w:rPr>
+          <w:rFonts w:ascii="Arial" w:hAnsi="Arial" w:cs="Arial"/>
+        </w:rPr>
+        <w:t xml:space="preserve">Intentar interpretar el buffer </w:t>
       </w:r>
       <w:proofErr w:type="spellStart"/>
       <w:r>
         <w:rPr>
           <w:rFonts w:ascii="Arial" w:hAnsi="Arial" w:cs="Arial"/>
         </w:rPr>
-        <w:t>info</w:t>
+        <w:t>desencriptado</w:t>
       </w:r>
       <w:proofErr w:type="spellEnd"/>
       <w:r>
         <w:rPr>
           <w:rFonts w:ascii="Arial" w:hAnsi="Arial" w:cs="Arial"/>
         </w:rPr>
-        <w:t xml:space="preserve"> posiblemente nos </w:t>
+        <w:t xml:space="preserve"> como </w:t>
+      </w:r>
+      <w:r>
+        <w:rPr>
+          <w:rStyle w:val="Textoennegrita"/>
+          <w:rFonts w:ascii="Arial" w:hAnsi="Arial" w:cs="Arial"/>
+          <w:b w:val="0"/>
+        </w:rPr>
+        <w:t>RLE</w:t>
+      </w:r>
+      <w:r>
+        <w:rPr>
+          <w:rFonts w:ascii="Arial" w:hAnsi="Arial" w:cs="Arial"/>
+        </w:rPr>
+        <w:t>.</w:t>
+      </w:r>
+    </w:p>
+    <w:p>
+      <w:pPr>
+        <w:pStyle w:val="NormalWeb"/>
+        <w:numPr>
+          <w:ilvl w:val="1"/>
+          <w:numId w:val="7"/>
+        </w:numPr>
+        <w:rPr>
+          <w:rFonts w:ascii="Arial" w:hAnsi="Arial" w:cs="Arial"/>
+        </w:rPr>
+      </w:pPr>
+      <w:r>
+        <w:rPr>
+          <w:rFonts w:ascii="Arial" w:hAnsi="Arial" w:cs="Arial"/>
+        </w:rPr>
+        <w:t xml:space="preserve">Si falla, intentar como </w:t>
+      </w:r>
+      <w:r>
+        <w:rPr>
+          <w:rStyle w:val="Textoennegrita"/>
+          <w:rFonts w:ascii="Arial" w:hAnsi="Arial" w:cs="Arial"/>
+          <w:b w:val="0"/>
+        </w:rPr>
+        <w:t>LZ78</w:t>
+      </w:r>
+      <w:r>
+        <w:rPr>
+          <w:rFonts w:ascii="Arial" w:hAnsi="Arial" w:cs="Arial"/>
+        </w:rPr>
+        <w:t xml:space="preserve"> con un diccionario dinámico.</w:t>
+      </w:r>
+    </w:p>
+    <w:p>
+      <w:pPr>
+        <w:pStyle w:val="NormalWeb"/>
+        <w:numPr>
+          <w:ilvl w:val="0"/>
+          <w:numId w:val="7"/>
+        </w:numPr>
+        <w:rPr>
+          <w:rFonts w:ascii="Arial" w:hAnsi="Arial" w:cs="Arial"/>
+        </w:rPr>
+      </w:pPr>
+      <w:r>
+        <w:rPr>
+          <w:rStyle w:val="Textoennegrita"/>
+          <w:rFonts w:ascii="Arial" w:hAnsi="Arial" w:cs="Arial"/>
+          <w:b w:val="0"/>
+        </w:rPr>
+        <w:t>Verificación</w:t>
+      </w:r>
+    </w:p>
+    <w:p>
+      <w:pPr>
+        <w:pStyle w:val="NormalWeb"/>
+        <w:numPr>
+          <w:ilvl w:val="1"/>
+          <w:numId w:val="7"/>
+        </w:numPr>
+        <w:rPr>
+          <w:rFonts w:ascii="Arial" w:hAnsi="Arial" w:cs="Arial"/>
+        </w:rPr>
+      </w:pPr>
+      <w:r>
+        <w:rPr>
+          <w:rFonts w:ascii="Arial" w:hAnsi="Arial" w:cs="Arial"/>
+        </w:rPr>
+        <w:t xml:space="preserve">Buscar el </w:t>
+      </w:r>
+      <w:r>
+        <w:rPr>
+          <w:rStyle w:val="Textoennegrita"/>
+          <w:rFonts w:ascii="Arial" w:hAnsi="Arial" w:cs="Arial"/>
+          <w:b w:val="0"/>
+        </w:rPr>
+        <w:t>fragmento conocido</w:t>
+      </w:r>
+      <w:r>
+        <w:rPr>
+          <w:rFonts w:ascii="Arial" w:hAnsi="Arial" w:cs="Arial"/>
+        </w:rPr>
+        <w:t xml:space="preserve"> dentro del resultado descomprimido.</w:t>
+      </w:r>
+    </w:p>
+    <w:p>
+      <w:pPr>
+        <w:pStyle w:val="NormalWeb"/>
+        <w:numPr>
+          <w:ilvl w:val="1"/>
+          <w:numId w:val="7"/>
+        </w:numPr>
+        <w:rPr>
+          <w:rFonts w:ascii="Arial" w:hAnsi="Arial" w:cs="Arial"/>
+        </w:rPr>
+      </w:pPr>
+      <w:r>
+        <w:rPr>
+          <w:rFonts w:ascii="Arial" w:hAnsi="Arial" w:cs="Arial"/>
+        </w:rPr>
+        <w:lastRenderedPageBreak/>
+        <w:t xml:space="preserve">Si aparece, confirmar parámetros </w:t>
+      </w:r>
+      <w:r>
+        <w:rPr>
+          <w:rStyle w:val="CdigoHTML"/>
+          <w:rFonts w:ascii="Arial" w:hAnsi="Arial" w:cs="Arial"/>
+          <w:sz w:val="24"/>
+          <w:szCs w:val="24"/>
+        </w:rPr>
+        <w:t>(n, K, método)</w:t>
+      </w:r>
+      <w:r>
+        <w:rPr>
+          <w:rFonts w:ascii="Arial" w:hAnsi="Arial" w:cs="Arial"/>
+        </w:rPr>
+        <w:t>.</w:t>
+      </w:r>
+    </w:p>
+    <w:p>
+      <w:pPr>
+        <w:pStyle w:val="NormalWeb"/>
+        <w:numPr>
+          <w:ilvl w:val="0"/>
+          <w:numId w:val="7"/>
+        </w:numPr>
+        <w:rPr>
+          <w:rFonts w:ascii="Arial" w:hAnsi="Arial" w:cs="Arial"/>
+        </w:rPr>
+      </w:pPr>
+      <w:r>
+        <w:rPr>
+          <w:rStyle w:val="Textoennegrita"/>
+          <w:rFonts w:ascii="Arial" w:hAnsi="Arial" w:cs="Arial"/>
+          <w:b w:val="0"/>
+        </w:rPr>
+        <w:t>Salida de resultados</w:t>
+      </w:r>
+    </w:p>
+    <w:p>
+      <w:pPr>
+        <w:pStyle w:val="NormalWeb"/>
+        <w:numPr>
+          <w:ilvl w:val="1"/>
+          <w:numId w:val="7"/>
+        </w:numPr>
+        <w:rPr>
+          <w:rFonts w:ascii="Arial" w:hAnsi="Arial" w:cs="Arial"/>
+        </w:rPr>
+      </w:pPr>
+      <w:r>
+        <w:rPr>
+          <w:rFonts w:ascii="Arial" w:hAnsi="Arial" w:cs="Arial"/>
+        </w:rPr>
+        <w:t>Reportar método usado, rotación y clave.</w:t>
+      </w:r>
+    </w:p>
+    <w:p>
+      <w:pPr>
+        <w:pStyle w:val="NormalWeb"/>
+        <w:numPr>
+          <w:ilvl w:val="1"/>
+          <w:numId w:val="7"/>
+        </w:numPr>
+        <w:rPr>
+          <w:rFonts w:ascii="Arial" w:hAnsi="Arial" w:cs="Arial"/>
+        </w:rPr>
+      </w:pPr>
+      <w:r>
+        <w:rPr>
+          <w:rFonts w:ascii="Arial" w:hAnsi="Arial" w:cs="Arial"/>
+        </w:rPr>
+        <w:t>Mostrar o guardar mensaje original reconstruido.(todavía no sabemos si guardar en un nuevo archivo o imprimir en pantaña por la consola)</w:t>
+      </w:r>
+    </w:p>
+    <w:p>
+      <w:pPr>
+        <w:spacing w:before="100" w:beforeAutospacing="1" w:after="100" w:afterAutospacing="1" w:line="240" w:lineRule="auto"/>
+        <w:outlineLvl w:val="1"/>
+        <w:rPr>
+          <w:rFonts w:ascii="Arial" w:eastAsia="Times New Roman" w:hAnsi="Arial" w:cs="Arial"/>
+          <w:bCs/>
+          <w:sz w:val="24"/>
+          <w:szCs w:val="24"/>
+          <w:lang w:eastAsia="es-CO"/>
+        </w:rPr>
+      </w:pPr>
+      <w:r>
+        <w:rPr>
+          <w:rFonts w:ascii="Arial" w:eastAsia="Times New Roman" w:hAnsi="Arial" w:cs="Arial"/>
+          <w:bCs/>
+          <w:sz w:val="24"/>
+          <w:szCs w:val="24"/>
+          <w:lang w:eastAsia="es-CO"/>
+        </w:rPr>
+        <w:t>d. Problemas de desarrollo afrontados</w:t>
+      </w:r>
+    </w:p>
+    <w:p>
+      <w:pPr>
+        <w:spacing w:before="100" w:beforeAutospacing="1" w:after="100" w:afterAutospacing="1" w:line="240" w:lineRule="auto"/>
+        <w:outlineLvl w:val="2"/>
+        <w:rPr>
+          <w:rFonts w:ascii="Arial" w:eastAsia="Times New Roman" w:hAnsi="Arial" w:cs="Arial"/>
+          <w:bCs/>
+          <w:sz w:val="24"/>
+          <w:szCs w:val="24"/>
+          <w:lang w:eastAsia="es-CO"/>
+        </w:rPr>
+      </w:pPr>
+      <w:r>
+        <w:rPr>
+          <w:rFonts w:ascii="Arial" w:eastAsia="Times New Roman" w:hAnsi="Arial" w:cs="Arial"/>
+          <w:bCs/>
+          <w:sz w:val="24"/>
+          <w:szCs w:val="24"/>
+          <w:lang w:eastAsia="es-CO"/>
+        </w:rPr>
+        <w:t>Manejo de memoria dinámica</w:t>
+      </w:r>
+    </w:p>
+    <w:p>
+      <w:pPr>
+        <w:numPr>
+          <w:ilvl w:val="0"/>
+          <w:numId w:val="8"/>
+        </w:numPr>
+        <w:spacing w:before="100" w:beforeAutospacing="1" w:after="100" w:afterAutospacing="1" w:line="240" w:lineRule="auto"/>
+        <w:rPr>
+          <w:rFonts w:ascii="Arial" w:eastAsia="Times New Roman" w:hAnsi="Arial" w:cs="Arial"/>
+          <w:sz w:val="24"/>
+          <w:szCs w:val="24"/>
+          <w:lang w:eastAsia="es-CO"/>
+        </w:rPr>
+      </w:pPr>
+      <w:r>
+        <w:rPr>
+          <w:rFonts w:ascii="Arial" w:eastAsia="Times New Roman" w:hAnsi="Arial" w:cs="Arial"/>
+          <w:bCs/>
+          <w:sz w:val="24"/>
+          <w:szCs w:val="24"/>
+          <w:lang w:eastAsia="es-CO"/>
+        </w:rPr>
+        <w:t>Fugas de memoria</w:t>
+      </w:r>
+      <w:r>
+        <w:rPr>
+          <w:rFonts w:ascii="Arial" w:eastAsia="Times New Roman" w:hAnsi="Arial" w:cs="Arial"/>
+          <w:sz w:val="24"/>
+          <w:szCs w:val="24"/>
+          <w:lang w:eastAsia="es-CO"/>
+        </w:rPr>
+        <w:t>: Ocurrieron al olvidar liberar buffers auxiliares (</w:t>
       </w:r>
       <w:proofErr w:type="spellStart"/>
-      <w:proofErr w:type="gramStart"/>
-      <w:r>
-        <w:rPr>
-          <w:rFonts w:ascii="Arial" w:hAnsi="Arial" w:cs="Arial"/>
-        </w:rPr>
-        <w:t>equivoc¿</w:t>
-      </w:r>
-      <w:proofErr w:type="gramEnd"/>
-      <w:r>
-        <w:rPr>
-          <w:rFonts w:ascii="Arial" w:hAnsi="Arial" w:cs="Arial"/>
-        </w:rPr>
-        <w:t>quemos</w:t>
+      <w:r>
+        <w:rPr>
+          <w:rFonts w:ascii="Arial" w:eastAsia="Times New Roman" w:hAnsi="Arial" w:cs="Arial"/>
+          <w:sz w:val="24"/>
+          <w:szCs w:val="24"/>
+          <w:lang w:eastAsia="es-CO"/>
+        </w:rPr>
+        <w:t>dec_buf</w:t>
       </w:r>
       <w:proofErr w:type="spellEnd"/>
-    </w:p>
-    <w:p>
-      <w:pPr>
-        <w:rPr>
-          <w:rFonts w:ascii="Arial" w:hAnsi="Arial" w:cs="Arial"/>
-          <w:sz w:val="24"/>
-          <w:szCs w:val="24"/>
-        </w:rPr>
-      </w:pPr>
-    </w:p>
-    <w:p>
-      <w:pPr>
-        <w:rPr>
-          <w:rFonts w:ascii="Arial" w:hAnsi="Arial" w:cs="Arial"/>
-          <w:sz w:val="24"/>
-          <w:szCs w:val="24"/>
-          <w:lang w:val="es-MX"/>
-        </w:rPr>
-      </w:pPr>
-      <w:r>
-        <w:rPr>
-          <w:rFonts w:ascii="Arial" w:hAnsi="Arial" w:cs="Arial"/>
-          <w:sz w:val="24"/>
-          <w:szCs w:val="24"/>
-          <w:lang w:val="es-MX"/>
-        </w:rPr>
-        <w:t xml:space="preserve">Conclusión </w:t>
-      </w:r>
-    </w:p>
-    <w:p>
-      <w:pPr>
-        <w:rPr>
-          <w:rFonts w:ascii="Arial" w:hAnsi="Arial" w:cs="Arial"/>
-          <w:sz w:val="24"/>
-          <w:szCs w:val="24"/>
-          <w:lang w:val="es-MX"/>
-        </w:rPr>
-      </w:pPr>
-      <w:r>
-        <w:rPr>
-          <w:rFonts w:ascii="Arial" w:hAnsi="Arial" w:cs="Arial"/>
-          <w:sz w:val="24"/>
-          <w:szCs w:val="24"/>
-          <w:lang w:val="es-MX"/>
-        </w:rPr>
-        <w:t xml:space="preserve">Vamos </w:t>
+      <w:r>
+        <w:rPr>
+          <w:rFonts w:ascii="Arial" w:eastAsia="Times New Roman" w:hAnsi="Arial" w:cs="Arial"/>
+          <w:sz w:val="24"/>
+          <w:szCs w:val="24"/>
+          <w:lang w:eastAsia="es-CO"/>
+        </w:rPr>
+        <w:t xml:space="preserve">, </w:t>
       </w:r>
       <w:proofErr w:type="spellStart"/>
       <w:r>
         <w:rPr>
-          <w:rFonts w:ascii="Arial" w:hAnsi="Arial" w:cs="Arial"/>
-          <w:sz w:val="24"/>
-          <w:szCs w:val="24"/>
-          <w:lang w:val="es-MX"/>
-        </w:rPr>
-        <w:t>ha</w:t>
+          <w:rFonts w:ascii="Arial" w:eastAsia="Times New Roman" w:hAnsi="Arial" w:cs="Arial"/>
+          <w:sz w:val="24"/>
+          <w:szCs w:val="24"/>
+          <w:lang w:eastAsia="es-CO"/>
+        </w:rPr>
+        <w:t>out_buf</w:t>
       </w:r>
       <w:proofErr w:type="spellEnd"/>
       <w:r>
         <w:rPr>
-          <w:rFonts w:ascii="Arial" w:hAnsi="Arial" w:cs="Arial"/>
-          <w:sz w:val="24"/>
-          <w:szCs w:val="24"/>
-          <w:lang w:val="es-MX"/>
-        </w:rPr>
-        <w:t xml:space="preserve"> probar el primer método y en caso función tratar de mejorar la eficiencia y uso de memoria para evitar fugas </w:t>
-      </w:r>
-      <w:bookmarkStart w:id="0" w:name="_GoBack"/>
-      <w:bookmarkEnd w:id="0"/>
+          <w:rFonts w:ascii="Arial" w:eastAsia="Times New Roman" w:hAnsi="Arial" w:cs="Arial"/>
+          <w:sz w:val="24"/>
+          <w:szCs w:val="24"/>
+          <w:lang w:eastAsia="es-CO"/>
+        </w:rPr>
+        <w:t>, diccionario de LZ78). La solución fue implementar una rutina de liberación al final de cada caso de prueba.</w:t>
+      </w:r>
+    </w:p>
+    <w:p>
+      <w:pPr>
+        <w:numPr>
+          <w:ilvl w:val="0"/>
+          <w:numId w:val="8"/>
+        </w:numPr>
+        <w:spacing w:before="100" w:beforeAutospacing="1" w:after="100" w:afterAutospacing="1" w:line="240" w:lineRule="auto"/>
+        <w:rPr>
+          <w:rFonts w:ascii="Arial" w:eastAsia="Times New Roman" w:hAnsi="Arial" w:cs="Arial"/>
+          <w:sz w:val="24"/>
+          <w:szCs w:val="24"/>
+          <w:lang w:eastAsia="es-CO"/>
+        </w:rPr>
+      </w:pPr>
+      <w:r>
+        <w:rPr>
+          <w:rFonts w:ascii="Arial" w:eastAsia="Times New Roman" w:hAnsi="Arial" w:cs="Arial"/>
+          <w:bCs/>
+          <w:sz w:val="24"/>
+          <w:szCs w:val="24"/>
+          <w:lang w:eastAsia="es-CO"/>
+        </w:rPr>
+        <w:t>Crecimiento del buffer en descompresión</w:t>
+      </w:r>
+      <w:r>
+        <w:rPr>
+          <w:rFonts w:ascii="Arial" w:eastAsia="Times New Roman" w:hAnsi="Arial" w:cs="Arial"/>
+          <w:sz w:val="24"/>
+          <w:szCs w:val="24"/>
+          <w:lang w:eastAsia="es-CO"/>
+        </w:rPr>
+        <w:t xml:space="preserve">: Al expandir símbolos repetidos en RLE, el tamaño del mensaje crece. Se solucionó con </w:t>
+      </w:r>
+      <w:proofErr w:type="spellStart"/>
+      <w:r>
+        <w:rPr>
+          <w:rFonts w:ascii="Arial" w:eastAsia="Times New Roman" w:hAnsi="Arial" w:cs="Arial"/>
+          <w:sz w:val="24"/>
+          <w:szCs w:val="24"/>
+          <w:lang w:eastAsia="es-CO"/>
+        </w:rPr>
+        <w:t>realloc</w:t>
+      </w:r>
+      <w:proofErr w:type="spellEnd"/>
+      <w:r>
+        <w:rPr>
+          <w:rFonts w:ascii="Arial" w:eastAsia="Times New Roman" w:hAnsi="Arial" w:cs="Arial"/>
+          <w:sz w:val="24"/>
+          <w:szCs w:val="24"/>
+          <w:lang w:eastAsia="es-CO"/>
+        </w:rPr>
+        <w:t xml:space="preserve"> dinámico y verificaciones de error.</w:t>
+      </w:r>
+    </w:p>
+    <w:p>
+      <w:pPr>
+        <w:numPr>
+          <w:ilvl w:val="0"/>
+          <w:numId w:val="8"/>
+        </w:numPr>
+        <w:spacing w:before="100" w:beforeAutospacing="1" w:after="100" w:afterAutospacing="1" w:line="240" w:lineRule="auto"/>
+        <w:rPr>
+          <w:rFonts w:ascii="Arial" w:eastAsia="Times New Roman" w:hAnsi="Arial" w:cs="Arial"/>
+          <w:sz w:val="24"/>
+          <w:szCs w:val="24"/>
+          <w:lang w:eastAsia="es-CO"/>
+        </w:rPr>
+      </w:pPr>
+      <w:r>
+        <w:rPr>
+          <w:rFonts w:ascii="Arial" w:eastAsia="Times New Roman" w:hAnsi="Arial" w:cs="Arial"/>
+          <w:bCs/>
+          <w:sz w:val="24"/>
+          <w:szCs w:val="24"/>
+          <w:lang w:eastAsia="es-CO"/>
+        </w:rPr>
+        <w:t>Fragmentación del diccionario en LZ78</w:t>
+      </w:r>
+      <w:r>
+        <w:rPr>
+          <w:rFonts w:ascii="Arial" w:eastAsia="Times New Roman" w:hAnsi="Arial" w:cs="Arial"/>
+          <w:sz w:val="24"/>
+          <w:szCs w:val="24"/>
+          <w:lang w:eastAsia="es-CO"/>
+        </w:rPr>
+        <w:t xml:space="preserve">: En la primera versión, cada entrada del diccionario se almacenaba con </w:t>
+      </w:r>
+      <w:proofErr w:type="spellStart"/>
+      <w:r>
+        <w:rPr>
+          <w:rFonts w:ascii="Arial" w:eastAsia="Times New Roman" w:hAnsi="Arial" w:cs="Arial"/>
+          <w:sz w:val="24"/>
+          <w:szCs w:val="24"/>
+          <w:lang w:eastAsia="es-CO"/>
+        </w:rPr>
+        <w:t>malloc</w:t>
+      </w:r>
+      <w:proofErr w:type="spellEnd"/>
+      <w:r>
+        <w:rPr>
+          <w:rFonts w:ascii="Arial" w:eastAsia="Times New Roman" w:hAnsi="Arial" w:cs="Arial"/>
+          <w:sz w:val="24"/>
+          <w:szCs w:val="24"/>
+          <w:lang w:eastAsia="es-CO"/>
+        </w:rPr>
+        <w:t xml:space="preserve"> individual, lo que generaba fragmentación y pérdida de eficiencia. Se reemplazó por un esquema de </w:t>
+      </w:r>
+      <w:r>
+        <w:rPr>
+          <w:rFonts w:ascii="Arial" w:eastAsia="Times New Roman" w:hAnsi="Arial" w:cs="Arial"/>
+          <w:bCs/>
+          <w:sz w:val="24"/>
+          <w:szCs w:val="24"/>
+          <w:lang w:eastAsia="es-CO"/>
+        </w:rPr>
+        <w:t>buffer contiguo (pool de memoria)</w:t>
+      </w:r>
+      <w:r>
+        <w:rPr>
+          <w:rFonts w:ascii="Arial" w:eastAsia="Times New Roman" w:hAnsi="Arial" w:cs="Arial"/>
+          <w:sz w:val="24"/>
+          <w:szCs w:val="24"/>
+          <w:lang w:eastAsia="es-CO"/>
+        </w:rPr>
+        <w:t xml:space="preserve"> con </w:t>
+      </w:r>
+      <w:proofErr w:type="spellStart"/>
+      <w:r>
+        <w:rPr>
+          <w:rFonts w:ascii="Arial" w:eastAsia="Times New Roman" w:hAnsi="Arial" w:cs="Arial"/>
+          <w:sz w:val="24"/>
+          <w:szCs w:val="24"/>
+          <w:lang w:eastAsia="es-CO"/>
+        </w:rPr>
+        <w:t>offsets</w:t>
+      </w:r>
+      <w:proofErr w:type="spellEnd"/>
+      <w:r>
+        <w:rPr>
+          <w:rFonts w:ascii="Arial" w:eastAsia="Times New Roman" w:hAnsi="Arial" w:cs="Arial"/>
+          <w:sz w:val="24"/>
+          <w:szCs w:val="24"/>
+          <w:lang w:eastAsia="es-CO"/>
+        </w:rPr>
+        <w:t xml:space="preserve"> y longitudes.</w:t>
+      </w:r>
+    </w:p>
+    <w:p>
+      <w:pPr>
+        <w:spacing w:before="100" w:beforeAutospacing="1" w:after="100" w:afterAutospacing="1" w:line="240" w:lineRule="auto"/>
+        <w:outlineLvl w:val="2"/>
+        <w:rPr>
+          <w:rFonts w:ascii="Arial" w:eastAsia="Times New Roman" w:hAnsi="Arial" w:cs="Arial"/>
+          <w:bCs/>
+          <w:sz w:val="24"/>
+          <w:szCs w:val="24"/>
+          <w:lang w:eastAsia="es-CO"/>
+        </w:rPr>
+      </w:pPr>
+      <w:r>
+        <w:rPr>
+          <w:rFonts w:ascii="Arial" w:eastAsia="Times New Roman" w:hAnsi="Arial" w:cs="Arial"/>
+          <w:bCs/>
+          <w:sz w:val="24"/>
+          <w:szCs w:val="24"/>
+          <w:lang w:eastAsia="es-CO"/>
+        </w:rPr>
+        <w:t>Validación de formato</w:t>
+      </w:r>
+    </w:p>
+    <w:p>
+      <w:pPr>
+        <w:numPr>
+          <w:ilvl w:val="0"/>
+          <w:numId w:val="9"/>
+        </w:numPr>
+        <w:spacing w:before="100" w:beforeAutospacing="1" w:after="100" w:afterAutospacing="1" w:line="240" w:lineRule="auto"/>
+        <w:rPr>
+          <w:rFonts w:ascii="Arial" w:eastAsia="Times New Roman" w:hAnsi="Arial" w:cs="Arial"/>
+          <w:sz w:val="24"/>
+          <w:szCs w:val="24"/>
+          <w:lang w:eastAsia="es-CO"/>
+        </w:rPr>
+      </w:pPr>
+      <w:r>
+        <w:rPr>
+          <w:rFonts w:ascii="Arial" w:eastAsia="Times New Roman" w:hAnsi="Arial" w:cs="Arial"/>
+          <w:bCs/>
+          <w:sz w:val="24"/>
+          <w:szCs w:val="24"/>
+          <w:lang w:eastAsia="es-CO"/>
+        </w:rPr>
+        <w:t>RLE inválido</w:t>
+      </w:r>
+      <w:r>
+        <w:rPr>
+          <w:rFonts w:ascii="Arial" w:eastAsia="Times New Roman" w:hAnsi="Arial" w:cs="Arial"/>
+          <w:sz w:val="24"/>
+          <w:szCs w:val="24"/>
+          <w:lang w:eastAsia="es-CO"/>
+        </w:rPr>
+        <w:t>: Al leer contadores muy grandes o secuencias mal formadas, el programa intentaba expandir más memoria de la disponible. Se añadieron comprobaciones de límites.</w:t>
+      </w:r>
+    </w:p>
+    <w:p>
+      <w:pPr>
+        <w:numPr>
+          <w:ilvl w:val="0"/>
+          <w:numId w:val="9"/>
+        </w:numPr>
+        <w:spacing w:before="100" w:beforeAutospacing="1" w:after="100" w:afterAutospacing="1" w:line="240" w:lineRule="auto"/>
+        <w:rPr>
+          <w:rFonts w:ascii="Arial" w:eastAsia="Times New Roman" w:hAnsi="Arial" w:cs="Arial"/>
+          <w:sz w:val="24"/>
+          <w:szCs w:val="24"/>
+          <w:lang w:eastAsia="es-CO"/>
+        </w:rPr>
+      </w:pPr>
+      <w:r>
+        <w:rPr>
+          <w:rFonts w:ascii="Arial" w:eastAsia="Times New Roman" w:hAnsi="Arial" w:cs="Arial"/>
+          <w:bCs/>
+          <w:sz w:val="24"/>
+          <w:szCs w:val="24"/>
+          <w:lang w:eastAsia="es-CO"/>
+        </w:rPr>
+        <w:t>Índices inválidos en LZ78</w:t>
+      </w:r>
+      <w:r>
+        <w:rPr>
+          <w:rFonts w:ascii="Arial" w:eastAsia="Times New Roman" w:hAnsi="Arial" w:cs="Arial"/>
+          <w:sz w:val="24"/>
+          <w:szCs w:val="24"/>
+          <w:lang w:eastAsia="es-CO"/>
+        </w:rPr>
+        <w:t xml:space="preserve">: Algunos pares hacían referencia a </w:t>
+      </w:r>
+      <w:r>
+        <w:rPr>
+          <w:rFonts w:ascii="Arial" w:eastAsia="Times New Roman" w:hAnsi="Arial" w:cs="Arial"/>
+          <w:sz w:val="24"/>
+          <w:szCs w:val="24"/>
+          <w:lang w:eastAsia="es-CO"/>
+        </w:rPr>
+        <w:t>índices no existentes. Se agregó verificación antes de acceder al diccionario.</w:t>
+      </w:r>
+    </w:p>
+    <w:p>
+      <w:pPr>
+        <w:spacing w:after="0" w:line="240" w:lineRule="auto"/>
+        <w:rPr>
+          <w:rFonts w:ascii="Times New Roman" w:eastAsia="Times New Roman" w:hAnsi="Times New Roman" w:cs="Times New Roman"/>
+          <w:sz w:val="24"/>
+          <w:szCs w:val="24"/>
+          <w:lang w:eastAsia="es-CO"/>
+        </w:rPr>
+      </w:pPr>
+    </w:p>
+    <w:p>
+      <w:pPr>
+        <w:spacing w:before="100" w:beforeAutospacing="1" w:after="100" w:afterAutospacing="1" w:line="240" w:lineRule="auto"/>
+        <w:outlineLvl w:val="1"/>
+        <w:rPr>
+          <w:rFonts w:ascii="Arial" w:eastAsia="Times New Roman" w:hAnsi="Arial" w:cs="Arial"/>
+          <w:bCs/>
+          <w:sz w:val="24"/>
+          <w:szCs w:val="24"/>
+          <w:lang w:eastAsia="es-CO"/>
+        </w:rPr>
+      </w:pPr>
+      <w:r>
+        <w:rPr>
+          <w:rFonts w:ascii="Arial" w:eastAsia="Times New Roman" w:hAnsi="Arial" w:cs="Arial"/>
+          <w:bCs/>
+          <w:sz w:val="24"/>
+          <w:szCs w:val="24"/>
+          <w:lang w:eastAsia="es-CO"/>
+        </w:rPr>
+        <w:t>e. Evolución de la solución y consideraciones</w:t>
+      </w:r>
+    </w:p>
+    <w:p>
+      <w:pPr>
+        <w:numPr>
+          <w:ilvl w:val="0"/>
+          <w:numId w:val="11"/>
+        </w:numPr>
+        <w:spacing w:before="100" w:beforeAutospacing="1" w:after="100" w:afterAutospacing="1" w:line="240" w:lineRule="auto"/>
+        <w:rPr>
+          <w:rFonts w:ascii="Arial" w:eastAsia="Times New Roman" w:hAnsi="Arial" w:cs="Arial"/>
+          <w:sz w:val="24"/>
+          <w:szCs w:val="24"/>
+          <w:lang w:eastAsia="es-CO"/>
+        </w:rPr>
+      </w:pPr>
+      <w:r>
+        <w:rPr>
+          <w:rFonts w:ascii="Arial" w:eastAsia="Times New Roman" w:hAnsi="Arial" w:cs="Arial"/>
+          <w:sz w:val="24"/>
+          <w:szCs w:val="24"/>
+          <w:lang w:eastAsia="es-CO"/>
+        </w:rPr>
+        <w:t xml:space="preserve">Implementar </w:t>
+      </w:r>
+      <w:proofErr w:type="spellStart"/>
+      <w:r>
+        <w:rPr>
+          <w:rFonts w:ascii="Arial" w:eastAsia="Times New Roman" w:hAnsi="Arial" w:cs="Arial"/>
+          <w:sz w:val="24"/>
+          <w:szCs w:val="24"/>
+          <w:lang w:eastAsia="es-CO"/>
+        </w:rPr>
+        <w:t>logs</w:t>
+      </w:r>
+      <w:proofErr w:type="spellEnd"/>
+      <w:r>
+        <w:rPr>
+          <w:rFonts w:ascii="Arial" w:eastAsia="Times New Roman" w:hAnsi="Arial" w:cs="Arial"/>
+          <w:sz w:val="24"/>
+          <w:szCs w:val="24"/>
+          <w:lang w:eastAsia="es-CO"/>
+        </w:rPr>
+        <w:t xml:space="preserve"> de depuración para seguir el crecimiento de los buffers y uso de memoria.</w:t>
+      </w:r>
+    </w:p>
+    <w:p>
+      <w:pPr>
+        <w:numPr>
+          <w:ilvl w:val="0"/>
+          <w:numId w:val="11"/>
+        </w:numPr>
+        <w:spacing w:before="100" w:beforeAutospacing="1" w:after="100" w:afterAutospacing="1" w:line="240" w:lineRule="auto"/>
+        <w:rPr>
+          <w:rFonts w:ascii="Arial" w:eastAsia="Times New Roman" w:hAnsi="Arial" w:cs="Arial"/>
+          <w:sz w:val="24"/>
+          <w:szCs w:val="24"/>
+          <w:lang w:eastAsia="es-CO"/>
+        </w:rPr>
+      </w:pPr>
+      <w:r>
+        <w:rPr>
+          <w:rFonts w:ascii="Arial" w:eastAsia="Times New Roman" w:hAnsi="Arial" w:cs="Arial"/>
+          <w:sz w:val="24"/>
+          <w:szCs w:val="24"/>
+          <w:lang w:eastAsia="es-CO"/>
+        </w:rPr>
+        <w:t xml:space="preserve">Optimizar la búsqueda de parámetros usando el fragmento conocido directamente en la fase de </w:t>
+      </w:r>
+      <w:proofErr w:type="spellStart"/>
+      <w:r>
+        <w:rPr>
+          <w:rFonts w:ascii="Arial" w:eastAsia="Times New Roman" w:hAnsi="Arial" w:cs="Arial"/>
+          <w:sz w:val="24"/>
+          <w:szCs w:val="24"/>
+          <w:lang w:eastAsia="es-CO"/>
+        </w:rPr>
+        <w:t>desencriptación</w:t>
+      </w:r>
+      <w:proofErr w:type="spellEnd"/>
+      <w:r>
+        <w:rPr>
+          <w:rFonts w:ascii="Arial" w:eastAsia="Times New Roman" w:hAnsi="Arial" w:cs="Arial"/>
+          <w:sz w:val="24"/>
+          <w:szCs w:val="24"/>
+          <w:lang w:eastAsia="es-CO"/>
+        </w:rPr>
+        <w:t xml:space="preserve"> parcial.</w:t>
+      </w:r>
+    </w:p>
+    <w:p>
+      <w:pPr>
+        <w:numPr>
+          <w:ilvl w:val="0"/>
+          <w:numId w:val="11"/>
+        </w:numPr>
+        <w:spacing w:before="100" w:beforeAutospacing="1" w:after="100" w:afterAutospacing="1" w:line="240" w:lineRule="auto"/>
+        <w:rPr>
+          <w:rFonts w:ascii="Arial" w:eastAsia="Times New Roman" w:hAnsi="Arial" w:cs="Arial"/>
+          <w:sz w:val="24"/>
+          <w:szCs w:val="24"/>
+          <w:lang w:eastAsia="es-CO"/>
+        </w:rPr>
+      </w:pPr>
+      <w:r>
+        <w:rPr>
+          <w:rFonts w:ascii="Arial" w:eastAsia="Times New Roman" w:hAnsi="Arial" w:cs="Arial"/>
+          <w:sz w:val="24"/>
+          <w:szCs w:val="24"/>
+          <w:lang w:eastAsia="es-CO"/>
+        </w:rPr>
+        <w:t>Incorporar un sistema de pruebas automáticas con casos simples de RLE y LZ78 para verificar integridad del sistema antes de procesar casos grandes.</w:t>
+      </w:r>
+    </w:p>
+    <w:p>
+      <w:pPr>
+        <w:spacing w:after="0" w:line="240" w:lineRule="auto"/>
+        <w:rPr>
+          <w:rFonts w:ascii="Times New Roman" w:eastAsia="Times New Roman" w:hAnsi="Times New Roman" w:cs="Times New Roman"/>
+          <w:sz w:val="24"/>
+          <w:szCs w:val="24"/>
+          <w:lang w:eastAsia="es-CO"/>
+        </w:rPr>
+      </w:pPr>
+    </w:p>
+    <w:p>
+      <w:pPr>
+        <w:spacing w:after="0" w:line="240" w:lineRule="auto"/>
+        <w:rPr>
+          <w:rFonts w:ascii="Times New Roman" w:eastAsia="Times New Roman" w:hAnsi="Times New Roman" w:cs="Times New Roman"/>
+          <w:sz w:val="24"/>
+          <w:szCs w:val="24"/>
+          <w:lang w:eastAsia="es-CO"/>
+        </w:rPr>
+      </w:pPr>
+    </w:p>
+    <w:p>
+      <w:pPr>
+        <w:spacing w:before="100" w:beforeAutospacing="1" w:after="100" w:afterAutospacing="1" w:line="240" w:lineRule="auto"/>
+        <w:rPr>
+          <w:rFonts w:ascii="Arial" w:eastAsia="Times New Roman" w:hAnsi="Arial" w:cs="Arial"/>
+          <w:b/>
+          <w:bCs/>
+          <w:sz w:val="24"/>
+          <w:szCs w:val="24"/>
+          <w:lang w:eastAsia="es-CO"/>
+        </w:rPr>
+      </w:pPr>
+    </w:p>
+    <w:p>
+      <w:pPr>
+        <w:spacing w:before="100" w:beforeAutospacing="1" w:after="100" w:afterAutospacing="1" w:line="240" w:lineRule="auto"/>
+        <w:rPr>
+          <w:rFonts w:ascii="Arial" w:eastAsia="Times New Roman" w:hAnsi="Arial" w:cs="Arial"/>
+          <w:b/>
+          <w:bCs/>
+          <w:sz w:val="24"/>
+          <w:szCs w:val="24"/>
+          <w:lang w:eastAsia="es-CO"/>
+        </w:rPr>
+      </w:pPr>
+      <w:r>
+        <w:rPr>
+          <w:rFonts w:ascii="Arial" w:eastAsia="Times New Roman" w:hAnsi="Arial" w:cs="Arial"/>
+          <w:b/>
+          <w:bCs/>
+          <w:sz w:val="24"/>
+          <w:szCs w:val="24"/>
+          <w:lang w:eastAsia="es-CO"/>
+        </w:rPr>
+        <w:lastRenderedPageBreak/>
+        <w:t>Conclusión</w:t>
+      </w:r>
+    </w:p>
+    <w:p>
+      <w:pPr>
+        <w:spacing w:before="100" w:beforeAutospacing="1" w:after="100" w:afterAutospacing="1" w:line="240" w:lineRule="auto"/>
+        <w:rPr>
+          <w:rFonts w:ascii="Arial" w:eastAsia="Times New Roman" w:hAnsi="Arial" w:cs="Arial"/>
+          <w:sz w:val="24"/>
+          <w:szCs w:val="24"/>
+          <w:lang w:eastAsia="es-CO"/>
+        </w:rPr>
+      </w:pPr>
+      <w:r>
+        <w:rPr>
+          <w:rFonts w:ascii="Arial" w:eastAsia="Times New Roman" w:hAnsi="Arial" w:cs="Arial"/>
+          <w:sz w:val="24"/>
+          <w:szCs w:val="24"/>
+          <w:lang w:eastAsia="es-CO"/>
+        </w:rPr>
+        <w:t>La solución evoluciona desde una versión básica con problemas de memoria hacia una implementació</w:t>
+      </w:r>
+      <w:r>
+        <w:rPr>
+          <w:rFonts w:ascii="Arial" w:eastAsia="Times New Roman" w:hAnsi="Arial" w:cs="Arial"/>
+          <w:sz w:val="24"/>
+          <w:szCs w:val="24"/>
+          <w:lang w:eastAsia="es-CO"/>
+        </w:rPr>
+        <w:t xml:space="preserve">n robusta y modular. </w:t>
+      </w:r>
+    </w:p>
+    <w:p>
+      <w:pPr>
+        <w:pStyle w:val="NormalWeb"/>
+        <w:ind w:left="720"/>
+        <w:rPr>
+          <w:rFonts w:ascii="Arial" w:hAnsi="Arial" w:cs="Arial"/>
+        </w:rPr>
+      </w:pPr>
+    </w:p>
+    <w:p>
+      <w:pPr>
+        <w:pStyle w:val="NormalWeb"/>
+        <w:rPr>
+          <w:rFonts w:ascii="Arial" w:hAnsi="Arial" w:cs="Arial"/>
+          <w:sz w:val="22"/>
+          <w:szCs w:val="22"/>
+        </w:rPr>
+      </w:pPr>
+    </w:p>
+    <w:p>
+      <w:pPr>
+        <w:rPr>
+          <w:rFonts w:ascii="Arial" w:hAnsi="Arial" w:cs="Arial"/>
+        </w:rPr>
+      </w:pPr>
     </w:p>
     <w:sectPr>
       <w:pgSz w:w="12240" w:h="15840"/>
@@ -1074,6 +2239,155 @@
 <file path=word/numbering.xml><?xml version="1.0" encoding="utf-8"?>
 <w:numbering xmlns:wpc="http://schemas.microsoft.com/office/word/2010/wordprocessingCanvas" xmlns:mc="http://schemas.openxmlformats.org/markup-compatibility/2006" xmlns:o="urn:schemas-microsoft-com:office:office" xmlns:r="http://schemas.openxmlformats.org/officeDocument/2006/relationships" xmlns:m="http://schemas.openxmlformats.org/officeDocument/2006/math" xmlns:v="urn:schemas-microsoft-com:vml" xmlns:wp14="http://schemas.microsoft.com/office/word/2010/wordprocessingDrawing" xmlns:wp="http://schemas.openxmlformats.org/drawingml/2006/wordprocessingDrawing" xmlns:w10="urn:schemas-microsoft-com:office:word" xmlns:w="http://schemas.openxmlformats.org/wordprocessingml/2006/main" xmlns:w14="http://schemas.microsoft.com/office/word/2010/wordml" xmlns:w15="http://schemas.microsoft.com/office/word/2012/wordml" xmlns:wpg="http://schemas.microsoft.com/office/word/2010/wordprocessingGroup" xmlns:wpi="http://schemas.microsoft.com/office/word/2010/wordprocessingInk" xmlns:wne="http://schemas.microsoft.com/office/word/2006/wordml" xmlns:wps="http://schemas.microsoft.com/office/word/2010/wordprocessingShape" mc:Ignorable="w14 w15 wp14">
   <w:abstractNum w:abstractNumId="0">
+    <w:nsid w:val="0CAB3CEF"/>
+    <w:multiLevelType w:val="multilevel"/>
+    <w:tmpl w:val="B6E89078"/>
+    <w:lvl w:ilvl="0">
+      <w:start w:val="1"/>
+      <w:numFmt w:val="bullet"/>
+      <w:lvlText w:val=""/>
+      <w:lvlJc w:val="left"/>
+      <w:pPr>
+        <w:tabs>
+          <w:tab w:val="num" w:pos="720"/>
+        </w:tabs>
+        <w:ind w:left="720" w:hanging="360"/>
+      </w:pPr>
+      <w:rPr>
+        <w:rFonts w:ascii="Symbol" w:hAnsi="Symbol" w:hint="default"/>
+        <w:sz w:val="20"/>
+      </w:rPr>
+    </w:lvl>
+    <w:lvl w:ilvl="1" w:tentative="1">
+      <w:start w:val="1"/>
+      <w:numFmt w:val="bullet"/>
+      <w:lvlText w:val="o"/>
+      <w:lvlJc w:val="left"/>
+      <w:pPr>
+        <w:tabs>
+          <w:tab w:val="num" w:pos="1440"/>
+        </w:tabs>
+        <w:ind w:left="1440" w:hanging="360"/>
+      </w:pPr>
+      <w:rPr>
+        <w:rFonts w:ascii="Courier New" w:hAnsi="Courier New" w:hint="default"/>
+        <w:sz w:val="20"/>
+      </w:rPr>
+    </w:lvl>
+    <w:lvl w:ilvl="2" w:tentative="1">
+      <w:start w:val="1"/>
+      <w:numFmt w:val="bullet"/>
+      <w:lvlText w:val=""/>
+      <w:lvlJc w:val="left"/>
+      <w:pPr>
+        <w:tabs>
+          <w:tab w:val="num" w:pos="2160"/>
+        </w:tabs>
+        <w:ind w:left="2160" w:hanging="360"/>
+      </w:pPr>
+      <w:rPr>
+        <w:rFonts w:ascii="Wingdings" w:hAnsi="Wingdings" w:hint="default"/>
+        <w:sz w:val="20"/>
+      </w:rPr>
+    </w:lvl>
+    <w:lvl w:ilvl="3" w:tentative="1">
+      <w:start w:val="1"/>
+      <w:numFmt w:val="bullet"/>
+      <w:lvlText w:val=""/>
+      <w:lvlJc w:val="left"/>
+      <w:pPr>
+        <w:tabs>
+          <w:tab w:val="num" w:pos="2880"/>
+        </w:tabs>
+        <w:ind w:left="2880" w:hanging="360"/>
+      </w:pPr>
+      <w:rPr>
+        <w:rFonts w:ascii="Wingdings" w:hAnsi="Wingdings" w:hint="default"/>
+        <w:sz w:val="20"/>
+      </w:rPr>
+    </w:lvl>
+    <w:lvl w:ilvl="4" w:tentative="1">
+      <w:start w:val="1"/>
+      <w:numFmt w:val="bullet"/>
+      <w:lvlText w:val=""/>
+      <w:lvlJc w:val="left"/>
+      <w:pPr>
+        <w:tabs>
+          <w:tab w:val="num" w:pos="3600"/>
+        </w:tabs>
+        <w:ind w:left="3600" w:hanging="360"/>
+      </w:pPr>
+      <w:rPr>
+        <w:rFonts w:ascii="Wingdings" w:hAnsi="Wingdings" w:hint="default"/>
+        <w:sz w:val="20"/>
+      </w:rPr>
+    </w:lvl>
+    <w:lvl w:ilvl="5" w:tentative="1">
+      <w:start w:val="1"/>
+      <w:numFmt w:val="bullet"/>
+      <w:lvlText w:val=""/>
+      <w:lvlJc w:val="left"/>
+      <w:pPr>
+        <w:tabs>
+          <w:tab w:val="num" w:pos="4320"/>
+        </w:tabs>
+        <w:ind w:left="4320" w:hanging="360"/>
+      </w:pPr>
+      <w:rPr>
+        <w:rFonts w:ascii="Wingdings" w:hAnsi="Wingdings" w:hint="default"/>
+        <w:sz w:val="20"/>
+      </w:rPr>
+    </w:lvl>
+    <w:lvl w:ilvl="6" w:tentative="1">
+      <w:start w:val="1"/>
+      <w:numFmt w:val="bullet"/>
+      <w:lvlText w:val=""/>
+      <w:lvlJc w:val="left"/>
+      <w:pPr>
+        <w:tabs>
+          <w:tab w:val="num" w:pos="5040"/>
+        </w:tabs>
+        <w:ind w:left="5040" w:hanging="360"/>
+      </w:pPr>
+      <w:rPr>
+        <w:rFonts w:ascii="Wingdings" w:hAnsi="Wingdings" w:hint="default"/>
+        <w:sz w:val="20"/>
+      </w:rPr>
+    </w:lvl>
+    <w:lvl w:ilvl="7" w:tentative="1">
+      <w:start w:val="1"/>
+      <w:numFmt w:val="bullet"/>
+      <w:lvlText w:val=""/>
+      <w:lvlJc w:val="left"/>
+      <w:pPr>
+        <w:tabs>
+          <w:tab w:val="num" w:pos="5760"/>
+        </w:tabs>
+        <w:ind w:left="5760" w:hanging="360"/>
+      </w:pPr>
+      <w:rPr>
+        <w:rFonts w:ascii="Wingdings" w:hAnsi="Wingdings" w:hint="default"/>
+        <w:sz w:val="20"/>
+      </w:rPr>
+    </w:lvl>
+    <w:lvl w:ilvl="8" w:tentative="1">
+      <w:start w:val="1"/>
+      <w:numFmt w:val="bullet"/>
+      <w:lvlText w:val=""/>
+      <w:lvlJc w:val="left"/>
+      <w:pPr>
+        <w:tabs>
+          <w:tab w:val="num" w:pos="6480"/>
+        </w:tabs>
+        <w:ind w:left="6480" w:hanging="360"/>
+      </w:pPr>
+      <w:rPr>
+        <w:rFonts w:ascii="Wingdings" w:hAnsi="Wingdings" w:hint="default"/>
+        <w:sz w:val="20"/>
+      </w:rPr>
+    </w:lvl>
+  </w:abstractNum>
+  <w:abstractNum w:abstractNumId="1">
     <w:nsid w:val="11564AA2"/>
     <w:multiLevelType w:val="multilevel"/>
     <w:tmpl w:val="8102886E"/>
@@ -1221,7 +2535,96 @@
       </w:rPr>
     </w:lvl>
   </w:abstractNum>
-  <w:abstractNum w:abstractNumId="1">
+  <w:abstractNum w:abstractNumId="2">
+    <w:nsid w:val="2BCD1B0A"/>
+    <w:multiLevelType w:val="hybridMultilevel"/>
+    <w:tmpl w:val="D34A6816"/>
+    <w:lvl w:ilvl="0" w:tplc="1A7C71CA">
+      <w:start w:val="1"/>
+      <w:numFmt w:val="upperLetter"/>
+      <w:lvlText w:val="%1)"/>
+      <w:lvlJc w:val="left"/>
+      <w:pPr>
+        <w:ind w:left="720" w:hanging="360"/>
+      </w:pPr>
+      <w:rPr>
+        <w:rFonts w:eastAsiaTheme="minorHAnsi" w:hint="default"/>
+      </w:rPr>
+    </w:lvl>
+    <w:lvl w:ilvl="1" w:tplc="240A0019" w:tentative="1">
+      <w:start w:val="1"/>
+      <w:numFmt w:val="lowerLetter"/>
+      <w:lvlText w:val="%2."/>
+      <w:lvlJc w:val="left"/>
+      <w:pPr>
+        <w:ind w:left="1440" w:hanging="360"/>
+      </w:pPr>
+    </w:lvl>
+    <w:lvl w:ilvl="2" w:tplc="240A001B" w:tentative="1">
+      <w:start w:val="1"/>
+      <w:numFmt w:val="lowerRoman"/>
+      <w:lvlText w:val="%3."/>
+      <w:lvlJc w:val="right"/>
+      <w:pPr>
+        <w:ind w:left="2160" w:hanging="180"/>
+      </w:pPr>
+    </w:lvl>
+    <w:lvl w:ilvl="3" w:tplc="240A000F" w:tentative="1">
+      <w:start w:val="1"/>
+      <w:numFmt w:val="decimal"/>
+      <w:lvlText w:val="%4."/>
+      <w:lvlJc w:val="left"/>
+      <w:pPr>
+        <w:ind w:left="2880" w:hanging="360"/>
+      </w:pPr>
+    </w:lvl>
+    <w:lvl w:ilvl="4" w:tplc="240A0019" w:tentative="1">
+      <w:start w:val="1"/>
+      <w:numFmt w:val="lowerLetter"/>
+      <w:lvlText w:val="%5."/>
+      <w:lvlJc w:val="left"/>
+      <w:pPr>
+        <w:ind w:left="3600" w:hanging="360"/>
+      </w:pPr>
+    </w:lvl>
+    <w:lvl w:ilvl="5" w:tplc="240A001B" w:tentative="1">
+      <w:start w:val="1"/>
+      <w:numFmt w:val="lowerRoman"/>
+      <w:lvlText w:val="%6."/>
+      <w:lvlJc w:val="right"/>
+      <w:pPr>
+        <w:ind w:left="4320" w:hanging="180"/>
+      </w:pPr>
+    </w:lvl>
+    <w:lvl w:ilvl="6" w:tplc="240A000F" w:tentative="1">
+      <w:start w:val="1"/>
+      <w:numFmt w:val="decimal"/>
+      <w:lvlText w:val="%7."/>
+      <w:lvlJc w:val="left"/>
+      <w:pPr>
+        <w:ind w:left="5040" w:hanging="360"/>
+      </w:pPr>
+    </w:lvl>
+    <w:lvl w:ilvl="7" w:tplc="240A0019" w:tentative="1">
+      <w:start w:val="1"/>
+      <w:numFmt w:val="lowerLetter"/>
+      <w:lvlText w:val="%8."/>
+      <w:lvlJc w:val="left"/>
+      <w:pPr>
+        <w:ind w:left="5760" w:hanging="360"/>
+      </w:pPr>
+    </w:lvl>
+    <w:lvl w:ilvl="8" w:tplc="240A001B" w:tentative="1">
+      <w:start w:val="1"/>
+      <w:numFmt w:val="lowerRoman"/>
+      <w:lvlText w:val="%9."/>
+      <w:lvlJc w:val="right"/>
+      <w:pPr>
+        <w:ind w:left="6480" w:hanging="180"/>
+      </w:pPr>
+    </w:lvl>
+  </w:abstractNum>
+  <w:abstractNum w:abstractNumId="3">
     <w:nsid w:val="353E4C4F"/>
     <w:multiLevelType w:val="multilevel"/>
     <w:tmpl w:val="9594B4F4"/>
@@ -1366,7 +2769,801 @@
       </w:rPr>
     </w:lvl>
   </w:abstractNum>
-  <w:abstractNum w:abstractNumId="2">
+  <w:abstractNum w:abstractNumId="4">
+    <w:nsid w:val="3B530F2B"/>
+    <w:multiLevelType w:val="multilevel"/>
+    <w:tmpl w:val="312A674E"/>
+    <w:lvl w:ilvl="0">
+      <w:start w:val="1"/>
+      <w:numFmt w:val="decimal"/>
+      <w:lvlText w:val="%1."/>
+      <w:lvlJc w:val="left"/>
+      <w:pPr>
+        <w:tabs>
+          <w:tab w:val="num" w:pos="720"/>
+        </w:tabs>
+        <w:ind w:left="720" w:hanging="360"/>
+      </w:pPr>
+    </w:lvl>
+    <w:lvl w:ilvl="1" w:tentative="1">
+      <w:start w:val="1"/>
+      <w:numFmt w:val="decimal"/>
+      <w:lvlText w:val="%2."/>
+      <w:lvlJc w:val="left"/>
+      <w:pPr>
+        <w:tabs>
+          <w:tab w:val="num" w:pos="1440"/>
+        </w:tabs>
+        <w:ind w:left="1440" w:hanging="360"/>
+      </w:pPr>
+    </w:lvl>
+    <w:lvl w:ilvl="2" w:tentative="1">
+      <w:start w:val="1"/>
+      <w:numFmt w:val="decimal"/>
+      <w:lvlText w:val="%3."/>
+      <w:lvlJc w:val="left"/>
+      <w:pPr>
+        <w:tabs>
+          <w:tab w:val="num" w:pos="2160"/>
+        </w:tabs>
+        <w:ind w:left="2160" w:hanging="360"/>
+      </w:pPr>
+    </w:lvl>
+    <w:lvl w:ilvl="3" w:tentative="1">
+      <w:start w:val="1"/>
+      <w:numFmt w:val="decimal"/>
+      <w:lvlText w:val="%4."/>
+      <w:lvlJc w:val="left"/>
+      <w:pPr>
+        <w:tabs>
+          <w:tab w:val="num" w:pos="2880"/>
+        </w:tabs>
+        <w:ind w:left="2880" w:hanging="360"/>
+      </w:pPr>
+    </w:lvl>
+    <w:lvl w:ilvl="4" w:tentative="1">
+      <w:start w:val="1"/>
+      <w:numFmt w:val="decimal"/>
+      <w:lvlText w:val="%5."/>
+      <w:lvlJc w:val="left"/>
+      <w:pPr>
+        <w:tabs>
+          <w:tab w:val="num" w:pos="3600"/>
+        </w:tabs>
+        <w:ind w:left="3600" w:hanging="360"/>
+      </w:pPr>
+    </w:lvl>
+    <w:lvl w:ilvl="5" w:tentative="1">
+      <w:start w:val="1"/>
+      <w:numFmt w:val="decimal"/>
+      <w:lvlText w:val="%6."/>
+      <w:lvlJc w:val="left"/>
+      <w:pPr>
+        <w:tabs>
+          <w:tab w:val="num" w:pos="4320"/>
+        </w:tabs>
+        <w:ind w:left="4320" w:hanging="360"/>
+      </w:pPr>
+    </w:lvl>
+    <w:lvl w:ilvl="6" w:tentative="1">
+      <w:start w:val="1"/>
+      <w:numFmt w:val="decimal"/>
+      <w:lvlText w:val="%7."/>
+      <w:lvlJc w:val="left"/>
+      <w:pPr>
+        <w:tabs>
+          <w:tab w:val="num" w:pos="5040"/>
+        </w:tabs>
+        <w:ind w:left="5040" w:hanging="360"/>
+      </w:pPr>
+    </w:lvl>
+    <w:lvl w:ilvl="7" w:tentative="1">
+      <w:start w:val="1"/>
+      <w:numFmt w:val="decimal"/>
+      <w:lvlText w:val="%8."/>
+      <w:lvlJc w:val="left"/>
+      <w:pPr>
+        <w:tabs>
+          <w:tab w:val="num" w:pos="5760"/>
+        </w:tabs>
+        <w:ind w:left="5760" w:hanging="360"/>
+      </w:pPr>
+    </w:lvl>
+    <w:lvl w:ilvl="8" w:tentative="1">
+      <w:start w:val="1"/>
+      <w:numFmt w:val="decimal"/>
+      <w:lvlText w:val="%9."/>
+      <w:lvlJc w:val="left"/>
+      <w:pPr>
+        <w:tabs>
+          <w:tab w:val="num" w:pos="6480"/>
+        </w:tabs>
+        <w:ind w:left="6480" w:hanging="360"/>
+      </w:pPr>
+    </w:lvl>
+  </w:abstractNum>
+  <w:abstractNum w:abstractNumId="5">
+    <w:nsid w:val="3C026A31"/>
+    <w:multiLevelType w:val="multilevel"/>
+    <w:tmpl w:val="58A29B82"/>
+    <w:lvl w:ilvl="0">
+      <w:start w:val="1"/>
+      <w:numFmt w:val="bullet"/>
+      <w:lvlText w:val=""/>
+      <w:lvlJc w:val="left"/>
+      <w:pPr>
+        <w:tabs>
+          <w:tab w:val="num" w:pos="720"/>
+        </w:tabs>
+        <w:ind w:left="720" w:hanging="360"/>
+      </w:pPr>
+      <w:rPr>
+        <w:rFonts w:ascii="Symbol" w:hAnsi="Symbol" w:hint="default"/>
+        <w:sz w:val="20"/>
+      </w:rPr>
+    </w:lvl>
+    <w:lvl w:ilvl="1" w:tentative="1">
+      <w:start w:val="1"/>
+      <w:numFmt w:val="bullet"/>
+      <w:lvlText w:val="o"/>
+      <w:lvlJc w:val="left"/>
+      <w:pPr>
+        <w:tabs>
+          <w:tab w:val="num" w:pos="1440"/>
+        </w:tabs>
+        <w:ind w:left="1440" w:hanging="360"/>
+      </w:pPr>
+      <w:rPr>
+        <w:rFonts w:ascii="Courier New" w:hAnsi="Courier New" w:hint="default"/>
+        <w:sz w:val="20"/>
+      </w:rPr>
+    </w:lvl>
+    <w:lvl w:ilvl="2" w:tentative="1">
+      <w:start w:val="1"/>
+      <w:numFmt w:val="bullet"/>
+      <w:lvlText w:val=""/>
+      <w:lvlJc w:val="left"/>
+      <w:pPr>
+        <w:tabs>
+          <w:tab w:val="num" w:pos="2160"/>
+        </w:tabs>
+        <w:ind w:left="2160" w:hanging="360"/>
+      </w:pPr>
+      <w:rPr>
+        <w:rFonts w:ascii="Wingdings" w:hAnsi="Wingdings" w:hint="default"/>
+        <w:sz w:val="20"/>
+      </w:rPr>
+    </w:lvl>
+    <w:lvl w:ilvl="3" w:tentative="1">
+      <w:start w:val="1"/>
+      <w:numFmt w:val="bullet"/>
+      <w:lvlText w:val=""/>
+      <w:lvlJc w:val="left"/>
+      <w:pPr>
+        <w:tabs>
+          <w:tab w:val="num" w:pos="2880"/>
+        </w:tabs>
+        <w:ind w:left="2880" w:hanging="360"/>
+      </w:pPr>
+      <w:rPr>
+        <w:rFonts w:ascii="Wingdings" w:hAnsi="Wingdings" w:hint="default"/>
+        <w:sz w:val="20"/>
+      </w:rPr>
+    </w:lvl>
+    <w:lvl w:ilvl="4" w:tentative="1">
+      <w:start w:val="1"/>
+      <w:numFmt w:val="bullet"/>
+      <w:lvlText w:val=""/>
+      <w:lvlJc w:val="left"/>
+      <w:pPr>
+        <w:tabs>
+          <w:tab w:val="num" w:pos="3600"/>
+        </w:tabs>
+        <w:ind w:left="3600" w:hanging="360"/>
+      </w:pPr>
+      <w:rPr>
+        <w:rFonts w:ascii="Wingdings" w:hAnsi="Wingdings" w:hint="default"/>
+        <w:sz w:val="20"/>
+      </w:rPr>
+    </w:lvl>
+    <w:lvl w:ilvl="5" w:tentative="1">
+      <w:start w:val="1"/>
+      <w:numFmt w:val="bullet"/>
+      <w:lvlText w:val=""/>
+      <w:lvlJc w:val="left"/>
+      <w:pPr>
+        <w:tabs>
+          <w:tab w:val="num" w:pos="4320"/>
+        </w:tabs>
+        <w:ind w:left="4320" w:hanging="360"/>
+      </w:pPr>
+      <w:rPr>
+        <w:rFonts w:ascii="Wingdings" w:hAnsi="Wingdings" w:hint="default"/>
+        <w:sz w:val="20"/>
+      </w:rPr>
+    </w:lvl>
+    <w:lvl w:ilvl="6" w:tentative="1">
+      <w:start w:val="1"/>
+      <w:numFmt w:val="bullet"/>
+      <w:lvlText w:val=""/>
+      <w:lvlJc w:val="left"/>
+      <w:pPr>
+        <w:tabs>
+          <w:tab w:val="num" w:pos="5040"/>
+        </w:tabs>
+        <w:ind w:left="5040" w:hanging="360"/>
+      </w:pPr>
+      <w:rPr>
+        <w:rFonts w:ascii="Wingdings" w:hAnsi="Wingdings" w:hint="default"/>
+        <w:sz w:val="20"/>
+      </w:rPr>
+    </w:lvl>
+    <w:lvl w:ilvl="7" w:tentative="1">
+      <w:start w:val="1"/>
+      <w:numFmt w:val="bullet"/>
+      <w:lvlText w:val=""/>
+      <w:lvlJc w:val="left"/>
+      <w:pPr>
+        <w:tabs>
+          <w:tab w:val="num" w:pos="5760"/>
+        </w:tabs>
+        <w:ind w:left="5760" w:hanging="360"/>
+      </w:pPr>
+      <w:rPr>
+        <w:rFonts w:ascii="Wingdings" w:hAnsi="Wingdings" w:hint="default"/>
+        <w:sz w:val="20"/>
+      </w:rPr>
+    </w:lvl>
+    <w:lvl w:ilvl="8" w:tentative="1">
+      <w:start w:val="1"/>
+      <w:numFmt w:val="bullet"/>
+      <w:lvlText w:val=""/>
+      <w:lvlJc w:val="left"/>
+      <w:pPr>
+        <w:tabs>
+          <w:tab w:val="num" w:pos="6480"/>
+        </w:tabs>
+        <w:ind w:left="6480" w:hanging="360"/>
+      </w:pPr>
+      <w:rPr>
+        <w:rFonts w:ascii="Wingdings" w:hAnsi="Wingdings" w:hint="default"/>
+        <w:sz w:val="20"/>
+      </w:rPr>
+    </w:lvl>
+  </w:abstractNum>
+  <w:abstractNum w:abstractNumId="6">
+    <w:nsid w:val="3FC81551"/>
+    <w:multiLevelType w:val="multilevel"/>
+    <w:tmpl w:val="15B627B8"/>
+    <w:lvl w:ilvl="0">
+      <w:start w:val="1"/>
+      <w:numFmt w:val="decimal"/>
+      <w:lvlText w:val="%1."/>
+      <w:lvlJc w:val="left"/>
+      <w:pPr>
+        <w:tabs>
+          <w:tab w:val="num" w:pos="720"/>
+        </w:tabs>
+        <w:ind w:left="720" w:hanging="360"/>
+      </w:pPr>
+    </w:lvl>
+    <w:lvl w:ilvl="1">
+      <w:start w:val="1"/>
+      <w:numFmt w:val="bullet"/>
+      <w:lvlText w:val="o"/>
+      <w:lvlJc w:val="left"/>
+      <w:pPr>
+        <w:tabs>
+          <w:tab w:val="num" w:pos="1440"/>
+        </w:tabs>
+        <w:ind w:left="1440" w:hanging="360"/>
+      </w:pPr>
+      <w:rPr>
+        <w:rFonts w:ascii="Courier New" w:hAnsi="Courier New" w:hint="default"/>
+        <w:sz w:val="20"/>
+      </w:rPr>
+    </w:lvl>
+    <w:lvl w:ilvl="2" w:tentative="1">
+      <w:start w:val="1"/>
+      <w:numFmt w:val="decimal"/>
+      <w:lvlText w:val="%3."/>
+      <w:lvlJc w:val="left"/>
+      <w:pPr>
+        <w:tabs>
+          <w:tab w:val="num" w:pos="2160"/>
+        </w:tabs>
+        <w:ind w:left="2160" w:hanging="360"/>
+      </w:pPr>
+    </w:lvl>
+    <w:lvl w:ilvl="3" w:tentative="1">
+      <w:start w:val="1"/>
+      <w:numFmt w:val="decimal"/>
+      <w:lvlText w:val="%4."/>
+      <w:lvlJc w:val="left"/>
+      <w:pPr>
+        <w:tabs>
+          <w:tab w:val="num" w:pos="2880"/>
+        </w:tabs>
+        <w:ind w:left="2880" w:hanging="360"/>
+      </w:pPr>
+    </w:lvl>
+    <w:lvl w:ilvl="4" w:tentative="1">
+      <w:start w:val="1"/>
+      <w:numFmt w:val="decimal"/>
+      <w:lvlText w:val="%5."/>
+      <w:lvlJc w:val="left"/>
+      <w:pPr>
+        <w:tabs>
+          <w:tab w:val="num" w:pos="3600"/>
+        </w:tabs>
+        <w:ind w:left="3600" w:hanging="360"/>
+      </w:pPr>
+    </w:lvl>
+    <w:lvl w:ilvl="5" w:tentative="1">
+      <w:start w:val="1"/>
+      <w:numFmt w:val="decimal"/>
+      <w:lvlText w:val="%6."/>
+      <w:lvlJc w:val="left"/>
+      <w:pPr>
+        <w:tabs>
+          <w:tab w:val="num" w:pos="4320"/>
+        </w:tabs>
+        <w:ind w:left="4320" w:hanging="360"/>
+      </w:pPr>
+    </w:lvl>
+    <w:lvl w:ilvl="6" w:tentative="1">
+      <w:start w:val="1"/>
+      <w:numFmt w:val="decimal"/>
+      <w:lvlText w:val="%7."/>
+      <w:lvlJc w:val="left"/>
+      <w:pPr>
+        <w:tabs>
+          <w:tab w:val="num" w:pos="5040"/>
+        </w:tabs>
+        <w:ind w:left="5040" w:hanging="360"/>
+      </w:pPr>
+    </w:lvl>
+    <w:lvl w:ilvl="7" w:tentative="1">
+      <w:start w:val="1"/>
+      <w:numFmt w:val="decimal"/>
+      <w:lvlText w:val="%8."/>
+      <w:lvlJc w:val="left"/>
+      <w:pPr>
+        <w:tabs>
+          <w:tab w:val="num" w:pos="5760"/>
+        </w:tabs>
+        <w:ind w:left="5760" w:hanging="360"/>
+      </w:pPr>
+    </w:lvl>
+    <w:lvl w:ilvl="8" w:tentative="1">
+      <w:start w:val="1"/>
+      <w:numFmt w:val="decimal"/>
+      <w:lvlText w:val="%9."/>
+      <w:lvlJc w:val="left"/>
+      <w:pPr>
+        <w:tabs>
+          <w:tab w:val="num" w:pos="6480"/>
+        </w:tabs>
+        <w:ind w:left="6480" w:hanging="360"/>
+      </w:pPr>
+    </w:lvl>
+  </w:abstractNum>
+  <w:abstractNum w:abstractNumId="7">
+    <w:nsid w:val="47ED175C"/>
+    <w:multiLevelType w:val="multilevel"/>
+    <w:tmpl w:val="92A8E02C"/>
+    <w:lvl w:ilvl="0">
+      <w:start w:val="1"/>
+      <w:numFmt w:val="decimal"/>
+      <w:lvlText w:val="%1."/>
+      <w:lvlJc w:val="left"/>
+      <w:pPr>
+        <w:tabs>
+          <w:tab w:val="num" w:pos="720"/>
+        </w:tabs>
+        <w:ind w:left="720" w:hanging="360"/>
+      </w:pPr>
+    </w:lvl>
+    <w:lvl w:ilvl="1">
+      <w:start w:val="1"/>
+      <w:numFmt w:val="bullet"/>
+      <w:lvlText w:val="o"/>
+      <w:lvlJc w:val="left"/>
+      <w:pPr>
+        <w:tabs>
+          <w:tab w:val="num" w:pos="1440"/>
+        </w:tabs>
+        <w:ind w:left="1440" w:hanging="360"/>
+      </w:pPr>
+      <w:rPr>
+        <w:rFonts w:ascii="Courier New" w:hAnsi="Courier New" w:hint="default"/>
+        <w:sz w:val="20"/>
+      </w:rPr>
+    </w:lvl>
+    <w:lvl w:ilvl="2" w:tentative="1">
+      <w:start w:val="1"/>
+      <w:numFmt w:val="decimal"/>
+      <w:lvlText w:val="%3."/>
+      <w:lvlJc w:val="left"/>
+      <w:pPr>
+        <w:tabs>
+          <w:tab w:val="num" w:pos="2160"/>
+        </w:tabs>
+        <w:ind w:left="2160" w:hanging="360"/>
+      </w:pPr>
+    </w:lvl>
+    <w:lvl w:ilvl="3" w:tentative="1">
+      <w:start w:val="1"/>
+      <w:numFmt w:val="decimal"/>
+      <w:lvlText w:val="%4."/>
+      <w:lvlJc w:val="left"/>
+      <w:pPr>
+        <w:tabs>
+          <w:tab w:val="num" w:pos="2880"/>
+        </w:tabs>
+        <w:ind w:left="2880" w:hanging="360"/>
+      </w:pPr>
+    </w:lvl>
+    <w:lvl w:ilvl="4" w:tentative="1">
+      <w:start w:val="1"/>
+      <w:numFmt w:val="decimal"/>
+      <w:lvlText w:val="%5."/>
+      <w:lvlJc w:val="left"/>
+      <w:pPr>
+        <w:tabs>
+          <w:tab w:val="num" w:pos="3600"/>
+        </w:tabs>
+        <w:ind w:left="3600" w:hanging="360"/>
+      </w:pPr>
+    </w:lvl>
+    <w:lvl w:ilvl="5" w:tentative="1">
+      <w:start w:val="1"/>
+      <w:numFmt w:val="decimal"/>
+      <w:lvlText w:val="%6."/>
+      <w:lvlJc w:val="left"/>
+      <w:pPr>
+        <w:tabs>
+          <w:tab w:val="num" w:pos="4320"/>
+        </w:tabs>
+        <w:ind w:left="4320" w:hanging="360"/>
+      </w:pPr>
+    </w:lvl>
+    <w:lvl w:ilvl="6" w:tentative="1">
+      <w:start w:val="1"/>
+      <w:numFmt w:val="decimal"/>
+      <w:lvlText w:val="%7."/>
+      <w:lvlJc w:val="left"/>
+      <w:pPr>
+        <w:tabs>
+          <w:tab w:val="num" w:pos="5040"/>
+        </w:tabs>
+        <w:ind w:left="5040" w:hanging="360"/>
+      </w:pPr>
+    </w:lvl>
+    <w:lvl w:ilvl="7" w:tentative="1">
+      <w:start w:val="1"/>
+      <w:numFmt w:val="decimal"/>
+      <w:lvlText w:val="%8."/>
+      <w:lvlJc w:val="left"/>
+      <w:pPr>
+        <w:tabs>
+          <w:tab w:val="num" w:pos="5760"/>
+        </w:tabs>
+        <w:ind w:left="5760" w:hanging="360"/>
+      </w:pPr>
+    </w:lvl>
+    <w:lvl w:ilvl="8" w:tentative="1">
+      <w:start w:val="1"/>
+      <w:numFmt w:val="decimal"/>
+      <w:lvlText w:val="%9."/>
+      <w:lvlJc w:val="left"/>
+      <w:pPr>
+        <w:tabs>
+          <w:tab w:val="num" w:pos="6480"/>
+        </w:tabs>
+        <w:ind w:left="6480" w:hanging="360"/>
+      </w:pPr>
+    </w:lvl>
+  </w:abstractNum>
+  <w:abstractNum w:abstractNumId="8">
+    <w:nsid w:val="58D65861"/>
+    <w:multiLevelType w:val="multilevel"/>
+    <w:tmpl w:val="8D78B442"/>
+    <w:lvl w:ilvl="0">
+      <w:start w:val="1"/>
+      <w:numFmt w:val="bullet"/>
+      <w:lvlText w:val=""/>
+      <w:lvlJc w:val="left"/>
+      <w:pPr>
+        <w:tabs>
+          <w:tab w:val="num" w:pos="720"/>
+        </w:tabs>
+        <w:ind w:left="720" w:hanging="360"/>
+      </w:pPr>
+      <w:rPr>
+        <w:rFonts w:ascii="Symbol" w:hAnsi="Symbol" w:hint="default"/>
+        <w:sz w:val="20"/>
+      </w:rPr>
+    </w:lvl>
+    <w:lvl w:ilvl="1">
+      <w:start w:val="1"/>
+      <w:numFmt w:val="bullet"/>
+      <w:lvlText w:val="o"/>
+      <w:lvlJc w:val="left"/>
+      <w:pPr>
+        <w:tabs>
+          <w:tab w:val="num" w:pos="1440"/>
+        </w:tabs>
+        <w:ind w:left="1440" w:hanging="360"/>
+      </w:pPr>
+      <w:rPr>
+        <w:rFonts w:ascii="Courier New" w:hAnsi="Courier New" w:hint="default"/>
+        <w:sz w:val="20"/>
+      </w:rPr>
+    </w:lvl>
+    <w:lvl w:ilvl="2" w:tentative="1">
+      <w:start w:val="1"/>
+      <w:numFmt w:val="bullet"/>
+      <w:lvlText w:val=""/>
+      <w:lvlJc w:val="left"/>
+      <w:pPr>
+        <w:tabs>
+          <w:tab w:val="num" w:pos="2160"/>
+        </w:tabs>
+        <w:ind w:left="2160" w:hanging="360"/>
+      </w:pPr>
+      <w:rPr>
+        <w:rFonts w:ascii="Wingdings" w:hAnsi="Wingdings" w:hint="default"/>
+        <w:sz w:val="20"/>
+      </w:rPr>
+    </w:lvl>
+    <w:lvl w:ilvl="3" w:tentative="1">
+      <w:start w:val="1"/>
+      <w:numFmt w:val="bullet"/>
+      <w:lvlText w:val=""/>
+      <w:lvlJc w:val="left"/>
+      <w:pPr>
+        <w:tabs>
+          <w:tab w:val="num" w:pos="2880"/>
+        </w:tabs>
+        <w:ind w:left="2880" w:hanging="360"/>
+      </w:pPr>
+      <w:rPr>
+        <w:rFonts w:ascii="Wingdings" w:hAnsi="Wingdings" w:hint="default"/>
+        <w:sz w:val="20"/>
+      </w:rPr>
+    </w:lvl>
+    <w:lvl w:ilvl="4" w:tentative="1">
+      <w:start w:val="1"/>
+      <w:numFmt w:val="bullet"/>
+      <w:lvlText w:val=""/>
+      <w:lvlJc w:val="left"/>
+      <w:pPr>
+        <w:tabs>
+          <w:tab w:val="num" w:pos="3600"/>
+        </w:tabs>
+        <w:ind w:left="3600" w:hanging="360"/>
+      </w:pPr>
+      <w:rPr>
+        <w:rFonts w:ascii="Wingdings" w:hAnsi="Wingdings" w:hint="default"/>
+        <w:sz w:val="20"/>
+      </w:rPr>
+    </w:lvl>
+    <w:lvl w:ilvl="5" w:tentative="1">
+      <w:start w:val="1"/>
+      <w:numFmt w:val="bullet"/>
+      <w:lvlText w:val=""/>
+      <w:lvlJc w:val="left"/>
+      <w:pPr>
+        <w:tabs>
+          <w:tab w:val="num" w:pos="4320"/>
+        </w:tabs>
+        <w:ind w:left="4320" w:hanging="360"/>
+      </w:pPr>
+      <w:rPr>
+        <w:rFonts w:ascii="Wingdings" w:hAnsi="Wingdings" w:hint="default"/>
+        <w:sz w:val="20"/>
+      </w:rPr>
+    </w:lvl>
+    <w:lvl w:ilvl="6" w:tentative="1">
+      <w:start w:val="1"/>
+      <w:numFmt w:val="bullet"/>
+      <w:lvlText w:val=""/>
+      <w:lvlJc w:val="left"/>
+      <w:pPr>
+        <w:tabs>
+          <w:tab w:val="num" w:pos="5040"/>
+        </w:tabs>
+        <w:ind w:left="5040" w:hanging="360"/>
+      </w:pPr>
+      <w:rPr>
+        <w:rFonts w:ascii="Wingdings" w:hAnsi="Wingdings" w:hint="default"/>
+        <w:sz w:val="20"/>
+      </w:rPr>
+    </w:lvl>
+    <w:lvl w:ilvl="7" w:tentative="1">
+      <w:start w:val="1"/>
+      <w:numFmt w:val="bullet"/>
+      <w:lvlText w:val=""/>
+      <w:lvlJc w:val="left"/>
+      <w:pPr>
+        <w:tabs>
+          <w:tab w:val="num" w:pos="5760"/>
+        </w:tabs>
+        <w:ind w:left="5760" w:hanging="360"/>
+      </w:pPr>
+      <w:rPr>
+        <w:rFonts w:ascii="Wingdings" w:hAnsi="Wingdings" w:hint="default"/>
+        <w:sz w:val="20"/>
+      </w:rPr>
+    </w:lvl>
+    <w:lvl w:ilvl="8" w:tentative="1">
+      <w:start w:val="1"/>
+      <w:numFmt w:val="bullet"/>
+      <w:lvlText w:val=""/>
+      <w:lvlJc w:val="left"/>
+      <w:pPr>
+        <w:tabs>
+          <w:tab w:val="num" w:pos="6480"/>
+        </w:tabs>
+        <w:ind w:left="6480" w:hanging="360"/>
+      </w:pPr>
+      <w:rPr>
+        <w:rFonts w:ascii="Wingdings" w:hAnsi="Wingdings" w:hint="default"/>
+        <w:sz w:val="20"/>
+      </w:rPr>
+    </w:lvl>
+  </w:abstractNum>
+  <w:abstractNum w:abstractNumId="9">
+    <w:nsid w:val="5CF60938"/>
+    <w:multiLevelType w:val="multilevel"/>
+    <w:tmpl w:val="C7520C6E"/>
+    <w:lvl w:ilvl="0">
+      <w:start w:val="1"/>
+      <w:numFmt w:val="bullet"/>
+      <w:lvlText w:val=""/>
+      <w:lvlJc w:val="left"/>
+      <w:pPr>
+        <w:tabs>
+          <w:tab w:val="num" w:pos="720"/>
+        </w:tabs>
+        <w:ind w:left="720" w:hanging="360"/>
+      </w:pPr>
+      <w:rPr>
+        <w:rFonts w:ascii="Symbol" w:hAnsi="Symbol" w:hint="default"/>
+        <w:sz w:val="20"/>
+      </w:rPr>
+    </w:lvl>
+    <w:lvl w:ilvl="1" w:tentative="1">
+      <w:start w:val="1"/>
+      <w:numFmt w:val="bullet"/>
+      <w:lvlText w:val="o"/>
+      <w:lvlJc w:val="left"/>
+      <w:pPr>
+        <w:tabs>
+          <w:tab w:val="num" w:pos="1440"/>
+        </w:tabs>
+        <w:ind w:left="1440" w:hanging="360"/>
+      </w:pPr>
+      <w:rPr>
+        <w:rFonts w:ascii="Courier New" w:hAnsi="Courier New" w:hint="default"/>
+        <w:sz w:val="20"/>
+      </w:rPr>
+    </w:lvl>
+    <w:lvl w:ilvl="2" w:tentative="1">
+      <w:start w:val="1"/>
+      <w:numFmt w:val="bullet"/>
+      <w:lvlText w:val=""/>
+      <w:lvlJc w:val="left"/>
+      <w:pPr>
+        <w:tabs>
+          <w:tab w:val="num" w:pos="2160"/>
+        </w:tabs>
+        <w:ind w:left="2160" w:hanging="360"/>
+      </w:pPr>
+      <w:rPr>
+        <w:rFonts w:ascii="Wingdings" w:hAnsi="Wingdings" w:hint="default"/>
+        <w:sz w:val="20"/>
+      </w:rPr>
+    </w:lvl>
+    <w:lvl w:ilvl="3" w:tentative="1">
+      <w:start w:val="1"/>
+      <w:numFmt w:val="bullet"/>
+      <w:lvlText w:val=""/>
+      <w:lvlJc w:val="left"/>
+      <w:pPr>
+        <w:tabs>
+          <w:tab w:val="num" w:pos="2880"/>
+        </w:tabs>
+        <w:ind w:left="2880" w:hanging="360"/>
+      </w:pPr>
+      <w:rPr>
+        <w:rFonts w:ascii="Wingdings" w:hAnsi="Wingdings" w:hint="default"/>
+        <w:sz w:val="20"/>
+      </w:rPr>
+    </w:lvl>
+    <w:lvl w:ilvl="4" w:tentative="1">
+      <w:start w:val="1"/>
+      <w:numFmt w:val="bullet"/>
+      <w:lvlText w:val=""/>
+      <w:lvlJc w:val="left"/>
+      <w:pPr>
+        <w:tabs>
+          <w:tab w:val="num" w:pos="3600"/>
+        </w:tabs>
+        <w:ind w:left="3600" w:hanging="360"/>
+      </w:pPr>
+      <w:rPr>
+        <w:rFonts w:ascii="Wingdings" w:hAnsi="Wingdings" w:hint="default"/>
+        <w:sz w:val="20"/>
+      </w:rPr>
+    </w:lvl>
+    <w:lvl w:ilvl="5" w:tentative="1">
+      <w:start w:val="1"/>
+      <w:numFmt w:val="bullet"/>
+      <w:lvlText w:val=""/>
+      <w:lvlJc w:val="left"/>
+      <w:pPr>
+        <w:tabs>
+          <w:tab w:val="num" w:pos="4320"/>
+        </w:tabs>
+        <w:ind w:left="4320" w:hanging="360"/>
+      </w:pPr>
+      <w:rPr>
+        <w:rFonts w:ascii="Wingdings" w:hAnsi="Wingdings" w:hint="default"/>
+        <w:sz w:val="20"/>
+      </w:rPr>
+    </w:lvl>
+    <w:lvl w:ilvl="6" w:tentative="1">
+      <w:start w:val="1"/>
+      <w:numFmt w:val="bullet"/>
+      <w:lvlText w:val=""/>
+      <w:lvlJc w:val="left"/>
+      <w:pPr>
+        <w:tabs>
+          <w:tab w:val="num" w:pos="5040"/>
+        </w:tabs>
+        <w:ind w:left="5040" w:hanging="360"/>
+      </w:pPr>
+      <w:rPr>
+        <w:rFonts w:ascii="Wingdings" w:hAnsi="Wingdings" w:hint="default"/>
+        <w:sz w:val="20"/>
+      </w:rPr>
+    </w:lvl>
+    <w:lvl w:ilvl="7" w:tentative="1">
+      <w:start w:val="1"/>
+      <w:numFmt w:val="bullet"/>
+      <w:lvlText w:val=""/>
+      <w:lvlJc w:val="left"/>
+      <w:pPr>
+        <w:tabs>
+          <w:tab w:val="num" w:pos="5760"/>
+        </w:tabs>
+        <w:ind w:left="5760" w:hanging="360"/>
+      </w:pPr>
+      <w:rPr>
+        <w:rFonts w:ascii="Wingdings" w:hAnsi="Wingdings" w:hint="default"/>
+        <w:sz w:val="20"/>
+      </w:rPr>
+    </w:lvl>
+    <w:lvl w:ilvl="8" w:tentative="1">
+      <w:start w:val="1"/>
+      <w:numFmt w:val="bullet"/>
+      <w:lvlText w:val=""/>
+      <w:lvlJc w:val="left"/>
+      <w:pPr>
+        <w:tabs>
+          <w:tab w:val="num" w:pos="6480"/>
+        </w:tabs>
+        <w:ind w:left="6480" w:hanging="360"/>
+      </w:pPr>
+      <w:rPr>
+        <w:rFonts w:ascii="Wingdings" w:hAnsi="Wingdings" w:hint="default"/>
+        <w:sz w:val="20"/>
+      </w:rPr>
+    </w:lvl>
+  </w:abstractNum>
+  <w:abstractNum w:abstractNumId="10">
     <w:nsid w:val="7C3313D0"/>
     <w:multiLevelType w:val="multilevel"/>
     <w:tmpl w:val="9DF096B8"/>
@@ -1484,13 +3681,37 @@
     </w:lvl>
   </w:abstractNum>
   <w:num w:numId="1">
+    <w:abstractNumId w:val="3"/>
+  </w:num>
+  <w:num w:numId="2">
     <w:abstractNumId w:val="1"/>
   </w:num>
-  <w:num w:numId="2">
+  <w:num w:numId="3">
+    <w:abstractNumId w:val="10"/>
+  </w:num>
+  <w:num w:numId="4">
+    <w:abstractNumId w:val="4"/>
+  </w:num>
+  <w:num w:numId="5">
+    <w:abstractNumId w:val="8"/>
+  </w:num>
+  <w:num w:numId="6">
+    <w:abstractNumId w:val="2"/>
+  </w:num>
+  <w:num w:numId="7">
+    <w:abstractNumId w:val="6"/>
+  </w:num>
+  <w:num w:numId="8">
+    <w:abstractNumId w:val="9"/>
+  </w:num>
+  <w:num w:numId="9">
     <w:abstractNumId w:val="0"/>
   </w:num>
-  <w:num w:numId="3">
-    <w:abstractNumId w:val="2"/>
+  <w:num w:numId="10">
+    <w:abstractNumId w:val="7"/>
+  </w:num>
+  <w:num w:numId="11">
+    <w:abstractNumId w:val="5"/>
   </w:num>
 </w:numbering>
 </file>
@@ -2001,7 +4222,6 @@
     <w:name w:val="Normal (Web)"/>
     <w:basedOn w:val="Normal"/>
     <w:uiPriority w:val="99"/>
-    <w:semiHidden/>
     <w:unhideWhenUsed/>
     <w:rsid w:val="00623230"/>
     <w:pPr>
@@ -2025,6 +4245,36 @@
       <w:rFonts w:ascii="Courier New" w:eastAsia="Times New Roman" w:hAnsi="Courier New" w:cs="Courier New"/>
       <w:sz w:val="20"/>
       <w:szCs w:val="20"/>
+    </w:rPr>
+  </w:style>
+  <w:style w:type="paragraph" w:styleId="Textodeglobo">
+    <w:name w:val="Balloon Text"/>
+    <w:basedOn w:val="Normal"/>
+    <w:link w:val="TextodegloboCar"/>
+    <w:uiPriority w:val="99"/>
+    <w:semiHidden/>
+    <w:unhideWhenUsed/>
+    <w:rsid w:val="00881E1C"/>
+    <w:pPr>
+      <w:spacing w:after="0" w:line="240" w:lineRule="auto"/>
+    </w:pPr>
+    <w:rPr>
+      <w:rFonts w:ascii="Segoe UI" w:hAnsi="Segoe UI" w:cs="Segoe UI"/>
+      <w:sz w:val="18"/>
+      <w:szCs w:val="18"/>
+    </w:rPr>
+  </w:style>
+  <w:style w:type="character" w:customStyle="1" w:styleId="TextodegloboCar">
+    <w:name w:val="Texto de globo Car"/>
+    <w:basedOn w:val="Fuentedeprrafopredeter"/>
+    <w:link w:val="Textodeglobo"/>
+    <w:uiPriority w:val="99"/>
+    <w:semiHidden/>
+    <w:rsid w:val="00881E1C"/>
+    <w:rPr>
+      <w:rFonts w:ascii="Segoe UI" w:hAnsi="Segoe UI" w:cs="Segoe UI"/>
+      <w:sz w:val="18"/>
+      <w:szCs w:val="18"/>
     </w:rPr>
   </w:style>
 </w:styles>

</xml_diff>